<commit_message>
tentation création du bouton
</commit_message>
<xml_diff>
--- a/RapportWeb.docx
+++ b/RapportWeb.docx
@@ -1638,6 +1638,28 @@
         <w:spacing w:after="0" w:line="240" w:lineRule="auto"/>
         <w:jc w:val="both"/>
       </w:pPr>
+      <w:r>
+        <w:t>//bouton retour en haut de page</w:t>
+      </w:r>
+    </w:p>
+    <w:p>
+      <w:pPr>
+        <w:spacing w:after="0" w:line="240" w:lineRule="auto"/>
+        <w:jc w:val="both"/>
+      </w:pPr>
+      <w:r>
+        <w:t xml:space="preserve">À la fin de notre collection, nous avons créé un bouton permettant de retourner en haut de la page. Pour cela nous avons créé une &lt;div&gt; dans le fichier html permettant d’afficher le texte « Retour en haut de la page ». Ensuite, dans le fichier CSS, nous avons mis en forme cette div afin qu’elle agisse comme un bouton. Puis enfin, en Javascript, nous avons écrit une méthode </w:t>
+      </w:r>
+      <w:r>
+        <w:lastRenderedPageBreak/>
+        <w:t>afin que lorsque l’utilisateur appuie sur ce bouton, la page remontre doucement jusqu’arriver en haut de la page.</w:t>
+      </w:r>
+    </w:p>
+    <w:p>
+      <w:pPr>
+        <w:spacing w:after="0" w:line="240" w:lineRule="auto"/>
+        <w:jc w:val="both"/>
+      </w:pPr>
     </w:p>
     <w:p>
       <w:pPr>
@@ -1674,11 +1696,7 @@
         <w:t>permet de voir le détail d’une œuvre.</w:t>
       </w:r>
       <w:r>
-        <w:t xml:space="preserve"> On y trouve une baliser &lt;img&gt; qui contiendra l’image de l’œuvre, puis une &lt;div&gt; qui contiendra le nom de l’œuvre (&lt;h1&gt;), son </w:t>
-      </w:r>
-      <w:r>
-        <w:lastRenderedPageBreak/>
-        <w:t>artiste (&lt;h2&gt;), sa date de création (&lt;h4&gt;) et des détails techniques (&lt;p&gt;).</w:t>
+        <w:t xml:space="preserve"> On y trouve une baliser &lt;img&gt; qui contiendra l’image de l’œuvre, puis une &lt;div&gt; qui contiendra le nom de l’œuvre (&lt;h1&gt;), son artiste (&lt;h2&gt;), sa date de création (&lt;h4&gt;) et des détails techniques (&lt;p&gt;).</w:t>
       </w:r>
       <w:r>
         <w:t xml:space="preserve"> Ces éléments HTML seront remplis en JavaScript</w:t>
@@ -2502,7 +2520,7 @@
                     </a:ln>
                     <a:extLst>
                       <a:ext uri="{53640926-AAD7-44D8-BBD7-CCE9431645EC}">
-                        <a14:shadowObscured xmlns:a14="http://schemas.microsoft.com/office/drawing/2010/main" xmlns:wps="http://schemas.microsoft.com/office/word/2010/wordprocessingShape" xmlns:wpi="http://schemas.microsoft.com/office/word/2010/wordprocessingInk" xmlns:wpg="http://schemas.microsoft.com/office/word/2010/wordprocessingGroup" xmlns:w16se="http://schemas.microsoft.com/office/word/2015/wordml/symex" xmlns:w16sdtdh="http://schemas.microsoft.com/office/word/2020/wordml/sdtdatahash" xmlns:w16="http://schemas.microsoft.com/office/word/2018/wordml" xmlns:w16cid="http://schemas.microsoft.com/office/word/2016/wordml/cid" xmlns:w16cex="http://schemas.microsoft.com/office/word/2018/wordml/cex" xmlns:w15="http://schemas.microsoft.com/office/word/2012/wordml" xmlns:w14="http://schemas.microsoft.com/office/word/2010/wordml" xmlns:w="http://schemas.openxmlformats.org/wordprocessingml/2006/main" xmlns:w10="urn:schemas-microsoft-com:office:word" xmlns:wp14="http://schemas.microsoft.com/office/word/2010/wordprocessingDrawing" xmlns:v="urn:schemas-microsoft-com:vml" xmlns:oel="http://schemas.microsoft.com/office/2019/extlst" xmlns:o="urn:schemas-microsoft-com:office:office" xmlns:am3d="http://schemas.microsoft.com/office/drawing/2017/model3d" xmlns:aink="http://schemas.microsoft.com/office/drawing/2016/ink" xmlns:mc="http://schemas.openxmlformats.org/markup-compatibility/2006" xmlns:cx8="http://schemas.microsoft.com/office/drawing/2016/5/14/chartex" xmlns:cx7="http://schemas.microsoft.com/office/drawing/2016/5/13/chartex" xmlns:cx6="http://schemas.microsoft.com/office/drawing/2016/5/12/chartex" xmlns:cx5="http://schemas.microsoft.com/office/drawing/2016/5/11/chartex" xmlns:cx4="http://schemas.microsoft.com/office/drawing/2016/5/10/chartex" xmlns:cx3="http://schemas.microsoft.com/office/drawing/2016/5/9/chartex" xmlns:cx2="http://schemas.microsoft.com/office/drawing/2015/10/21/chartex" xmlns:cx1="http://schemas.microsoft.com/office/drawing/2015/9/8/chartex" xmlns:cx="http://schemas.microsoft.com/office/drawing/2014/chartex" xmlns:wpc="http://schemas.microsoft.com/office/word/2010/wordprocessingCanvas" xmlns=""/>
+                        <a14:shadowObscured xmlns="" xmlns:wpc="http://schemas.microsoft.com/office/word/2010/wordprocessingCanvas" xmlns:cx="http://schemas.microsoft.com/office/drawing/2014/chartex" xmlns:cx1="http://schemas.microsoft.com/office/drawing/2015/9/8/chartex" xmlns:cx2="http://schemas.microsoft.com/office/drawing/2015/10/21/chartex" xmlns:cx3="http://schemas.microsoft.com/office/drawing/2016/5/9/chartex" xmlns:cx4="http://schemas.microsoft.com/office/drawing/2016/5/10/chartex" xmlns:cx5="http://schemas.microsoft.com/office/drawing/2016/5/11/chartex" xmlns:cx6="http://schemas.microsoft.com/office/drawing/2016/5/12/chartex" xmlns:cx7="http://schemas.microsoft.com/office/drawing/2016/5/13/chartex" xmlns:cx8="http://schemas.microsoft.com/office/drawing/2016/5/14/chartex" xmlns:mc="http://schemas.openxmlformats.org/markup-compatibility/2006" xmlns:aink="http://schemas.microsoft.com/office/drawing/2016/ink" xmlns:am3d="http://schemas.microsoft.com/office/drawing/2017/model3d" xmlns:o="urn:schemas-microsoft-com:office:office" xmlns:oel="http://schemas.microsoft.com/office/2019/extlst" xmlns:v="urn:schemas-microsoft-com:vml" xmlns:wp14="http://schemas.microsoft.com/office/word/2010/wordprocessingDrawing" xmlns:w10="urn:schemas-microsoft-com:office:word" xmlns:w="http://schemas.openxmlformats.org/wordprocessingml/2006/main" xmlns:w14="http://schemas.microsoft.com/office/word/2010/wordml" xmlns:w15="http://schemas.microsoft.com/office/word/2012/wordml" xmlns:w16cex="http://schemas.microsoft.com/office/word/2018/wordml/cex" xmlns:w16cid="http://schemas.microsoft.com/office/word/2016/wordml/cid" xmlns:w16="http://schemas.microsoft.com/office/word/2018/wordml" xmlns:w16sdtdh="http://schemas.microsoft.com/office/word/2020/wordml/sdtdatahash" xmlns:w16se="http://schemas.microsoft.com/office/word/2015/wordml/symex" xmlns:wpg="http://schemas.microsoft.com/office/word/2010/wordprocessingGroup" xmlns:wpi="http://schemas.microsoft.com/office/word/2010/wordprocessingInk" xmlns:wps="http://schemas.microsoft.com/office/word/2010/wordprocessingShape" xmlns:a14="http://schemas.microsoft.com/office/drawing/2010/main"/>
                       </a:ext>
                     </a:extLst>
                   </pic:spPr>

</xml_diff>

<commit_message>
Bouton retour haut collection + fin rapport
</commit_message>
<xml_diff>
--- a/RapportWeb.docx
+++ b/RapportWeb.docx
@@ -1,6 +1,6 @@
 
 <file path=word/document.xml><?xml version="1.0" encoding="utf-8"?>
-<w:document xmlns:ve="http://schemas.openxmlformats.org/markup-compatibility/2006" xmlns:o="urn:schemas-microsoft-com:office:office" xmlns:r="http://schemas.openxmlformats.org/officeDocument/2006/relationships" xmlns:m="http://schemas.openxmlformats.org/officeDocument/2006/math" xmlns:v="urn:schemas-microsoft-com:vml" xmlns:wp="http://schemas.openxmlformats.org/drawingml/2006/wordprocessingDrawing" xmlns:w10="urn:schemas-microsoft-com:office:word" xmlns:w="http://schemas.openxmlformats.org/wordprocessingml/2006/main" xmlns:wne="http://schemas.microsoft.com/office/word/2006/wordml">
+<w:document xmlns:wpc="http://schemas.microsoft.com/office/word/2010/wordprocessingCanvas" xmlns:cx="http://schemas.microsoft.com/office/drawing/2014/chartex" xmlns:cx1="http://schemas.microsoft.com/office/drawing/2015/9/8/chartex" xmlns:cx2="http://schemas.microsoft.com/office/drawing/2015/10/21/chartex" xmlns:cx3="http://schemas.microsoft.com/office/drawing/2016/5/9/chartex" xmlns:cx4="http://schemas.microsoft.com/office/drawing/2016/5/10/chartex" xmlns:cx5="http://schemas.microsoft.com/office/drawing/2016/5/11/chartex" xmlns:cx6="http://schemas.microsoft.com/office/drawing/2016/5/12/chartex" xmlns:cx7="http://schemas.microsoft.com/office/drawing/2016/5/13/chartex" xmlns:cx8="http://schemas.microsoft.com/office/drawing/2016/5/14/chartex" xmlns:mc="http://schemas.openxmlformats.org/markup-compatibility/2006" xmlns:aink="http://schemas.microsoft.com/office/drawing/2016/ink" xmlns:am3d="http://schemas.microsoft.com/office/drawing/2017/model3d" xmlns:o="urn:schemas-microsoft-com:office:office" xmlns:oel="http://schemas.microsoft.com/office/2019/extlst" xmlns:r="http://schemas.openxmlformats.org/officeDocument/2006/relationships" xmlns:m="http://schemas.openxmlformats.org/officeDocument/2006/math" xmlns:v="urn:schemas-microsoft-com:vml" xmlns:wp14="http://schemas.microsoft.com/office/word/2010/wordprocessingDrawing" xmlns:wp="http://schemas.openxmlformats.org/drawingml/2006/wordprocessingDrawing" xmlns:w10="urn:schemas-microsoft-com:office:word" xmlns:w="http://schemas.openxmlformats.org/wordprocessingml/2006/main" xmlns:w14="http://schemas.microsoft.com/office/word/2010/wordml" xmlns:w15="http://schemas.microsoft.com/office/word/2012/wordml" xmlns:w16cex="http://schemas.microsoft.com/office/word/2018/wordml/cex" xmlns:w16cid="http://schemas.microsoft.com/office/word/2016/wordml/cid" xmlns:w16="http://schemas.microsoft.com/office/word/2018/wordml" xmlns:w16sdtdh="http://schemas.microsoft.com/office/word/2020/wordml/sdtdatahash" xmlns:w16se="http://schemas.microsoft.com/office/word/2015/wordml/symex" xmlns:wpg="http://schemas.microsoft.com/office/word/2010/wordprocessingGroup" xmlns:wpi="http://schemas.microsoft.com/office/word/2010/wordprocessingInk" xmlns:wne="http://schemas.microsoft.com/office/word/2006/wordml" xmlns:wps="http://schemas.microsoft.com/office/word/2010/wordprocessingShape" mc:Ignorable="w14 w15 w16se w16cid w16 w16cex w16sdtdh wp14">
   <w:body>
     <w:p>
       <w:pPr>
@@ -13,7 +13,7 @@
           <w:rFonts w:asciiTheme="majorHAnsi" w:hAnsiTheme="majorHAnsi"/>
           <w:noProof/>
         </w:rPr>
-        <w:pict>
+        <w:pict w14:anchorId="556D5905">
           <v:rect id="Rectangle 16" o:spid="_x0000_s2053" style="position:absolute;margin-left:11.9pt;margin-top:16.8pt;width:422.3pt;height:760.1pt;z-index:251659264;visibility:visible;mso-width-percent:690;mso-height-percent:960;mso-position-horizontal-relative:page;mso-position-vertical-relative:page;mso-width-percent:690;mso-height-percent:960;v-text-anchor:middle" o:gfxdata="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" fillcolor="#289b98" stroked="f">
             <v:textbox inset="21.6pt,1in,21.6pt">
               <w:txbxContent>
@@ -38,7 +38,7 @@
           <w:rFonts w:asciiTheme="majorHAnsi" w:hAnsiTheme="majorHAnsi"/>
           <w:noProof/>
         </w:rPr>
-        <w:pict>
+        <w:pict w14:anchorId="5EFCF1A7">
           <v:rect id="Rectangle 472" o:spid="_x0000_s2052" style="position:absolute;margin-left:434.55pt;margin-top:0;width:148.1pt;height:760.3pt;z-index:251660288;visibility:visible;mso-width-percent:242;mso-height-percent:960;mso-position-horizontal-relative:page;mso-position-vertical:center;mso-position-vertical-relative:page;mso-width-percent:242;mso-height-percent:960;v-text-anchor:middle" o:gfxdata="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" fillcolor="#344e78" stroked="f" strokeweight="1pt">
             <v:textbox inset="14.4pt,,14.4pt">
               <w:txbxContent>
@@ -80,7 +80,7 @@
           <w:szCs w:val="24"/>
           <w:lang w:eastAsia="fr-FR"/>
         </w:rPr>
-        <w:pict>
+        <w:pict w14:anchorId="28CF6F88">
           <v:shapetype id="_x0000_t202" coordsize="21600,21600" o:spt="202" path="m,l,21600r21600,l21600,xe">
             <v:stroke joinstyle="miter"/>
             <v:path gradientshapeok="t" o:connecttype="rect"/>
@@ -108,7 +108,27 @@
                       <w:sz w:val="106"/>
                       <w:szCs w:val="106"/>
                     </w:rPr>
-                    <w:t>RAPPORTWEB</w:t>
+                    <w:t>RAPPORT</w:t>
+                  </w:r>
+                  <w:r>
+                    <w:rPr>
+                      <w:b/>
+                      <w:bCs/>
+                      <w:color w:val="FFFFFF" w:themeColor="background1"/>
+                      <w:sz w:val="106"/>
+                      <w:szCs w:val="106"/>
+                    </w:rPr>
+                    <w:t xml:space="preserve"> </w:t>
+                  </w:r>
+                  <w:r>
+                    <w:rPr>
+                      <w:b/>
+                      <w:bCs/>
+                      <w:color w:val="FFFFFF" w:themeColor="background1"/>
+                      <w:sz w:val="106"/>
+                      <w:szCs w:val="106"/>
+                    </w:rPr>
+                    <w:t>WEB</w:t>
                   </w:r>
                 </w:p>
               </w:txbxContent>
@@ -126,7 +146,7 @@
           <w:szCs w:val="24"/>
           <w:lang w:eastAsia="fr-FR"/>
         </w:rPr>
-        <w:pict>
+        <w:pict w14:anchorId="38F68268">
           <v:shape id="_x0000_s2050" type="#_x0000_t202" style="position:absolute;margin-left:79.15pt;margin-top:288.8pt;width:260pt;height:119.95pt;z-index:251666432;visibility:visible;mso-wrap-distance-top:3.6pt;mso-wrap-distance-bottom:3.6pt;mso-position-horizontal-relative:margin;mso-width-relative:margin;mso-height-relative:margin" o:gfxdata="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" filled="f" stroked="f">
             <v:textbox>
               <w:txbxContent>
@@ -184,7 +204,7 @@
           <w:u w:val="single"/>
         </w:rPr>
       </w:pPr>
-      <w:bookmarkStart w:id="0" w:name="_Toc90716269"/>
+      <w:bookmarkStart w:id="0" w:name="_Toc153129129"/>
       <w:r>
         <w:rPr>
           <w:color w:val="002060"/>
@@ -206,11 +226,13 @@
       <w:pPr>
         <w:pStyle w:val="TM1"/>
         <w:tabs>
-          <w:tab w:val="right" w:leader="dot" w:pos="9062"/>
+          <w:tab w:val="right" w:leader="dot" w:pos="9346"/>
         </w:tabs>
         <w:rPr>
           <w:noProof/>
+          <w:kern w:val="2"/>
           <w:lang w:val="en-US"/>
+          <w14:ligatures w14:val="standardContextual"/>
         </w:rPr>
       </w:pPr>
       <w:r>
@@ -222,61 +244,59 @@
       <w:r>
         <w:fldChar w:fldCharType="separate"/>
       </w:r>
-      <w:hyperlink w:anchor="_Toc90716269" w:history="1">
+      <w:hyperlink w:anchor="_Toc153129130" w:history="1">
         <w:r>
           <w:rPr>
             <w:rStyle w:val="Lienhypertexte"/>
             <w:noProof/>
-            <w:color w:val="auto"/>
           </w:rPr>
-          <w:t>Conce</w:t>
-        </w:r>
-        <w:r>
-          <w:rPr>
-            <w:rStyle w:val="Lienhypertexte"/>
-            <w:noProof/>
-            <w:color w:val="auto"/>
-          </w:rPr>
-          <w:t>pt du site</w:t>
+          <w:t>Concept du site</w:t>
         </w:r>
         <w:r>
           <w:rPr>
             <w:noProof/>
+            <w:webHidden/>
           </w:rPr>
           <w:tab/>
         </w:r>
         <w:r>
           <w:rPr>
             <w:noProof/>
+            <w:webHidden/>
           </w:rPr>
           <w:fldChar w:fldCharType="begin"/>
         </w:r>
         <w:r>
           <w:rPr>
             <w:noProof/>
+            <w:webHidden/>
           </w:rPr>
-          <w:instrText xml:space="preserve"> PAGEREF _Toc90716269 \h </w:instrText>
+          <w:instrText xml:space="preserve"> PAGEREF _Toc153129130 \h </w:instrText>
         </w:r>
         <w:r>
           <w:rPr>
             <w:noProof/>
+            <w:webHidden/>
           </w:rPr>
         </w:r>
         <w:r>
           <w:rPr>
             <w:noProof/>
+            <w:webHidden/>
           </w:rPr>
           <w:fldChar w:fldCharType="separate"/>
         </w:r>
         <w:r>
           <w:rPr>
             <w:noProof/>
+            <w:webHidden/>
           </w:rPr>
           <w:t>1</w:t>
         </w:r>
         <w:r>
           <w:rPr>
             <w:noProof/>
+            <w:webHidden/>
           </w:rPr>
           <w:fldChar w:fldCharType="end"/>
         </w:r>
@@ -286,55 +306,68 @@
       <w:pPr>
         <w:pStyle w:val="TM1"/>
         <w:tabs>
-          <w:tab w:val="right" w:leader="dot" w:pos="9062"/>
+          <w:tab w:val="right" w:leader="dot" w:pos="9346"/>
         </w:tabs>
         <w:rPr>
           <w:noProof/>
+          <w:kern w:val="2"/>
           <w:lang w:val="en-US"/>
-        </w:rPr>
-      </w:pPr>
-      <w:r>
-        <w:t>HTML : contenu du site</w:t>
-      </w:r>
-      <w:hyperlink w:anchor="_Toc90716271" w:history="1">
+          <w14:ligatures w14:val="standardContextual"/>
+        </w:rPr>
+      </w:pPr>
+      <w:hyperlink w:anchor="_Toc153129131" w:history="1">
+        <w:r>
+          <w:rPr>
+            <w:rStyle w:val="Lienhypertexte"/>
+            <w:noProof/>
+          </w:rPr>
+          <w:t>HTML : contenu du site</w:t>
+        </w:r>
         <w:r>
           <w:rPr>
             <w:noProof/>
+            <w:webHidden/>
           </w:rPr>
           <w:tab/>
         </w:r>
         <w:r>
           <w:rPr>
             <w:noProof/>
+            <w:webHidden/>
           </w:rPr>
           <w:fldChar w:fldCharType="begin"/>
         </w:r>
         <w:r>
           <w:rPr>
             <w:noProof/>
+            <w:webHidden/>
           </w:rPr>
-          <w:instrText xml:space="preserve"> PAGEREF _Toc90716271 \h </w:instrText>
+          <w:instrText xml:space="preserve"> PAGEREF _Toc153129131 \h </w:instrText>
         </w:r>
         <w:r>
           <w:rPr>
             <w:noProof/>
+            <w:webHidden/>
           </w:rPr>
         </w:r>
         <w:r>
           <w:rPr>
             <w:noProof/>
+            <w:webHidden/>
           </w:rPr>
           <w:fldChar w:fldCharType="separate"/>
         </w:r>
         <w:r>
           <w:rPr>
             <w:noProof/>
+            <w:webHidden/>
           </w:rPr>
           <w:t>1</w:t>
         </w:r>
         <w:r>
           <w:rPr>
             <w:noProof/>
+            <w:webHidden/>
           </w:rPr>
           <w:fldChar w:fldCharType="end"/>
         </w:r>
@@ -344,94 +377,139 @@
       <w:pPr>
         <w:pStyle w:val="TM1"/>
         <w:tabs>
-          <w:tab w:val="right" w:leader="dot" w:pos="9062"/>
+          <w:tab w:val="right" w:leader="dot" w:pos="9346"/>
         </w:tabs>
         <w:rPr>
           <w:noProof/>
+          <w:kern w:val="2"/>
           <w:lang w:val="en-US"/>
-        </w:rPr>
-      </w:pPr>
-      <w:hyperlink w:anchor="_Toc90716272" w:history="1">
+          <w14:ligatures w14:val="standardContextual"/>
+        </w:rPr>
+      </w:pPr>
+      <w:hyperlink w:anchor="_Toc153129132" w:history="1">
         <w:r>
           <w:rPr>
             <w:rStyle w:val="Lienhypertexte"/>
             <w:noProof/>
-            <w:color w:val="auto"/>
           </w:rPr>
           <w:t>Page d’accueil</w:t>
         </w:r>
         <w:r>
           <w:rPr>
             <w:noProof/>
+            <w:webHidden/>
           </w:rPr>
           <w:tab/>
         </w:r>
         <w:r>
           <w:rPr>
             <w:noProof/>
+            <w:webHidden/>
+          </w:rPr>
+          <w:fldChar w:fldCharType="begin"/>
+        </w:r>
+        <w:r>
+          <w:rPr>
+            <w:noProof/>
+            <w:webHidden/>
+          </w:rPr>
+          <w:instrText xml:space="preserve"> PAGEREF _Toc153129132 \h </w:instrText>
+        </w:r>
+        <w:r>
+          <w:rPr>
+            <w:noProof/>
+            <w:webHidden/>
+          </w:rPr>
+        </w:r>
+        <w:r>
+          <w:rPr>
+            <w:noProof/>
+            <w:webHidden/>
+          </w:rPr>
+          <w:fldChar w:fldCharType="separate"/>
+        </w:r>
+        <w:r>
+          <w:rPr>
+            <w:noProof/>
+            <w:webHidden/>
           </w:rPr>
           <w:t>1</w:t>
         </w:r>
+        <w:r>
+          <w:rPr>
+            <w:noProof/>
+            <w:webHidden/>
+          </w:rPr>
+          <w:fldChar w:fldCharType="end"/>
+        </w:r>
       </w:hyperlink>
     </w:p>
     <w:p>
       <w:pPr>
         <w:pStyle w:val="TM1"/>
         <w:tabs>
-          <w:tab w:val="right" w:leader="dot" w:pos="9062"/>
+          <w:tab w:val="right" w:leader="dot" w:pos="9346"/>
         </w:tabs>
         <w:rPr>
           <w:noProof/>
+          <w:kern w:val="2"/>
           <w:lang w:val="en-US"/>
-        </w:rPr>
-      </w:pPr>
-      <w:hyperlink w:anchor="_Toc90716273" w:history="1">
+          <w14:ligatures w14:val="standardContextual"/>
+        </w:rPr>
+      </w:pPr>
+      <w:hyperlink w:anchor="_Toc153129133" w:history="1">
         <w:r>
           <w:rPr>
             <w:rStyle w:val="Lienhypertexte"/>
             <w:noProof/>
-            <w:color w:val="auto"/>
           </w:rPr>
           <w:t>Page de collection</w:t>
         </w:r>
         <w:r>
           <w:rPr>
             <w:noProof/>
+            <w:webHidden/>
           </w:rPr>
           <w:tab/>
         </w:r>
         <w:r>
           <w:rPr>
             <w:noProof/>
+            <w:webHidden/>
           </w:rPr>
           <w:fldChar w:fldCharType="begin"/>
         </w:r>
         <w:r>
           <w:rPr>
             <w:noProof/>
+            <w:webHidden/>
           </w:rPr>
-          <w:instrText xml:space="preserve"> PAGEREF _Toc90716273 \h </w:instrText>
+          <w:instrText xml:space="preserve"> PAGEREF _Toc153129133 \h </w:instrText>
         </w:r>
         <w:r>
           <w:rPr>
             <w:noProof/>
+            <w:webHidden/>
           </w:rPr>
         </w:r>
         <w:r>
           <w:rPr>
             <w:noProof/>
+            <w:webHidden/>
           </w:rPr>
           <w:fldChar w:fldCharType="separate"/>
         </w:r>
         <w:r>
           <w:rPr>
             <w:noProof/>
+            <w:webHidden/>
           </w:rPr>
           <w:t>2</w:t>
         </w:r>
         <w:r>
           <w:rPr>
             <w:noProof/>
+            <w:webHidden/>
           </w:rPr>
           <w:fldChar w:fldCharType="end"/>
         </w:r>
@@ -441,33 +519,70 @@
       <w:pPr>
         <w:pStyle w:val="TM1"/>
         <w:tabs>
-          <w:tab w:val="right" w:leader="dot" w:pos="9062"/>
+          <w:tab w:val="right" w:leader="dot" w:pos="9346"/>
         </w:tabs>
         <w:rPr>
           <w:noProof/>
+          <w:kern w:val="2"/>
           <w:lang w:val="en-US"/>
-        </w:rPr>
-      </w:pPr>
-      <w:hyperlink w:anchor="_Toc90716274" w:history="1">
+          <w14:ligatures w14:val="standardContextual"/>
+        </w:rPr>
+      </w:pPr>
+      <w:hyperlink w:anchor="_Toc153129134" w:history="1">
         <w:r>
           <w:rPr>
             <w:rStyle w:val="Lienhypertexte"/>
             <w:noProof/>
-            <w:color w:val="auto"/>
           </w:rPr>
-          <w:t>Page d’une oeuvre</w:t>
+          <w:t>Page d’une œuvre</w:t>
         </w:r>
         <w:r>
           <w:rPr>
             <w:noProof/>
+            <w:webHidden/>
           </w:rPr>
           <w:tab/>
         </w:r>
         <w:r>
           <w:rPr>
             <w:noProof/>
+            <w:webHidden/>
           </w:rPr>
-          <w:t>3</w:t>
+          <w:fldChar w:fldCharType="begin"/>
+        </w:r>
+        <w:r>
+          <w:rPr>
+            <w:noProof/>
+            <w:webHidden/>
+          </w:rPr>
+          <w:instrText xml:space="preserve"> PAGEREF _Toc153129134 \h </w:instrText>
+        </w:r>
+        <w:r>
+          <w:rPr>
+            <w:noProof/>
+            <w:webHidden/>
+          </w:rPr>
+        </w:r>
+        <w:r>
+          <w:rPr>
+            <w:noProof/>
+            <w:webHidden/>
+          </w:rPr>
+          <w:fldChar w:fldCharType="separate"/>
+        </w:r>
+        <w:r>
+          <w:rPr>
+            <w:noProof/>
+            <w:webHidden/>
+          </w:rPr>
+          <w:t>4</w:t>
+        </w:r>
+        <w:r>
+          <w:rPr>
+            <w:noProof/>
+            <w:webHidden/>
+          </w:rPr>
+          <w:fldChar w:fldCharType="end"/>
         </w:r>
       </w:hyperlink>
     </w:p>
@@ -475,192 +590,354 @@
       <w:pPr>
         <w:pStyle w:val="TM1"/>
         <w:tabs>
-          <w:tab w:val="right" w:leader="dot" w:pos="9062"/>
+          <w:tab w:val="right" w:leader="dot" w:pos="9346"/>
         </w:tabs>
         <w:rPr>
           <w:noProof/>
-        </w:rPr>
-      </w:pPr>
-      <w:hyperlink w:anchor="_Toc90716278" w:history="1">
+          <w:kern w:val="2"/>
+          <w:lang w:val="en-US"/>
+          <w14:ligatures w14:val="standardContextual"/>
+        </w:rPr>
+      </w:pPr>
+      <w:hyperlink w:anchor="_Toc153129135" w:history="1">
         <w:r>
           <w:rPr>
             <w:rStyle w:val="Lienhypertexte"/>
             <w:noProof/>
-            <w:color w:val="auto"/>
           </w:rPr>
           <w:t>Page de contact</w:t>
         </w:r>
         <w:r>
           <w:rPr>
             <w:noProof/>
+            <w:webHidden/>
           </w:rPr>
           <w:tab/>
         </w:r>
         <w:r>
           <w:rPr>
             <w:noProof/>
+            <w:webHidden/>
           </w:rPr>
-          <w:t>3</w:t>
+          <w:fldChar w:fldCharType="begin"/>
         </w:r>
-      </w:hyperlink>
-    </w:p>
-    <w:p>
-      <w:pPr>
-        <w:pStyle w:val="TM1"/>
-        <w:tabs>
-          <w:tab w:val="right" w:leader="dot" w:pos="9062"/>
-        </w:tabs>
-        <w:rPr>
-          <w:noProof/>
-        </w:rPr>
-      </w:pPr>
-      <w:r>
-        <w:t xml:space="preserve">CSS : Style du site </w:t>
-      </w:r>
-      <w:hyperlink w:anchor="_Toc90716279" w:history="1">
         <w:r>
           <w:rPr>
             <w:noProof/>
+            <w:webHidden/>
+          </w:rPr>
+          <w:instrText xml:space="preserve"> PAGEREF _Toc153129135 \h </w:instrText>
+        </w:r>
+        <w:r>
+          <w:rPr>
+            <w:noProof/>
+            <w:webHidden/>
+          </w:rPr>
+        </w:r>
+        <w:r>
+          <w:rPr>
+            <w:noProof/>
+            <w:webHidden/>
+          </w:rPr>
+          <w:fldChar w:fldCharType="separate"/>
+        </w:r>
+        <w:r>
+          <w:rPr>
+            <w:noProof/>
+            <w:webHidden/>
+          </w:rPr>
+          <w:t>4</w:t>
+        </w:r>
+        <w:r>
+          <w:rPr>
+            <w:noProof/>
+            <w:webHidden/>
+          </w:rPr>
+          <w:fldChar w:fldCharType="end"/>
+        </w:r>
+      </w:hyperlink>
+    </w:p>
+    <w:p>
+      <w:pPr>
+        <w:pStyle w:val="TM1"/>
+        <w:tabs>
+          <w:tab w:val="right" w:leader="dot" w:pos="9346"/>
+        </w:tabs>
+        <w:rPr>
+          <w:noProof/>
+          <w:kern w:val="2"/>
+          <w:lang w:val="en-US"/>
+          <w14:ligatures w14:val="standardContextual"/>
+        </w:rPr>
+      </w:pPr>
+      <w:hyperlink w:anchor="_Toc153129136" w:history="1">
+        <w:r>
+          <w:rPr>
+            <w:rStyle w:val="Lienhypertexte"/>
+            <w:noProof/>
+          </w:rPr>
+          <w:t>CSS : Style du site</w:t>
+        </w:r>
+        <w:r>
+          <w:rPr>
+            <w:noProof/>
+            <w:webHidden/>
           </w:rPr>
           <w:tab/>
         </w:r>
         <w:r>
           <w:rPr>
             <w:noProof/>
+            <w:webHidden/>
           </w:rPr>
-          <w:t>3</w:t>
+          <w:fldChar w:fldCharType="begin"/>
         </w:r>
-      </w:hyperlink>
-    </w:p>
-    <w:p>
-      <w:pPr>
-        <w:pStyle w:val="TM1"/>
-        <w:tabs>
-          <w:tab w:val="right" w:leader="dot" w:pos="9062"/>
-        </w:tabs>
-        <w:rPr>
-          <w:noProof/>
-        </w:rPr>
-      </w:pPr>
-      <w:r>
-        <w:t>JavaScript : remplissage et animation du site</w:t>
-      </w:r>
-      <w:hyperlink w:anchor="_Toc90716279" w:history="1">
         <w:r>
           <w:rPr>
             <w:noProof/>
+            <w:webHidden/>
+          </w:rPr>
+          <w:instrText xml:space="preserve"> PAGEREF _Toc153129136 \h </w:instrText>
+        </w:r>
+        <w:r>
+          <w:rPr>
+            <w:noProof/>
+            <w:webHidden/>
+          </w:rPr>
+        </w:r>
+        <w:r>
+          <w:rPr>
+            <w:noProof/>
+            <w:webHidden/>
+          </w:rPr>
+          <w:fldChar w:fldCharType="separate"/>
+        </w:r>
+        <w:r>
+          <w:rPr>
+            <w:noProof/>
+            <w:webHidden/>
+          </w:rPr>
+          <w:t>4</w:t>
+        </w:r>
+        <w:r>
+          <w:rPr>
+            <w:noProof/>
+            <w:webHidden/>
+          </w:rPr>
+          <w:fldChar w:fldCharType="end"/>
+        </w:r>
+      </w:hyperlink>
+    </w:p>
+    <w:p>
+      <w:pPr>
+        <w:pStyle w:val="TM1"/>
+        <w:tabs>
+          <w:tab w:val="right" w:leader="dot" w:pos="9346"/>
+        </w:tabs>
+        <w:rPr>
+          <w:noProof/>
+          <w:kern w:val="2"/>
+          <w:lang w:val="en-US"/>
+          <w14:ligatures w14:val="standardContextual"/>
+        </w:rPr>
+      </w:pPr>
+      <w:hyperlink w:anchor="_Toc153129137" w:history="1">
+        <w:r>
+          <w:rPr>
+            <w:rStyle w:val="Lienhypertexte"/>
+            <w:noProof/>
+          </w:rPr>
+          <w:t>JavaScript : remplissage et animation du site</w:t>
+        </w:r>
+        <w:r>
+          <w:rPr>
+            <w:noProof/>
+            <w:webHidden/>
           </w:rPr>
           <w:tab/>
         </w:r>
         <w:r>
           <w:rPr>
             <w:noProof/>
+            <w:webHidden/>
+          </w:rPr>
+          <w:fldChar w:fldCharType="begin"/>
+        </w:r>
+        <w:r>
+          <w:rPr>
+            <w:noProof/>
+            <w:webHidden/>
+          </w:rPr>
+          <w:instrText xml:space="preserve"> PAGEREF _Toc153129137 \h </w:instrText>
+        </w:r>
+        <w:r>
+          <w:rPr>
+            <w:noProof/>
+            <w:webHidden/>
+          </w:rPr>
+        </w:r>
+        <w:r>
+          <w:rPr>
+            <w:noProof/>
+            <w:webHidden/>
+          </w:rPr>
+          <w:fldChar w:fldCharType="separate"/>
+        </w:r>
+        <w:r>
+          <w:rPr>
+            <w:noProof/>
+            <w:webHidden/>
           </w:rPr>
           <w:t>4</w:t>
         </w:r>
-      </w:hyperlink>
-    </w:p>
-    <w:p>
-      <w:pPr>
-        <w:pStyle w:val="TM1"/>
-        <w:tabs>
-          <w:tab w:val="right" w:leader="dot" w:pos="9062"/>
-        </w:tabs>
-        <w:rPr>
-          <w:noProof/>
-        </w:rPr>
-      </w:pPr>
-      <w:r>
-        <w:rPr>
-          <w:rStyle w:val="Lienhypertexte"/>
-          <w:noProof/>
-          <w:color w:val="auto"/>
-          <w:u w:val="none"/>
-        </w:rPr>
-        <w:t>Affich</w:t>
-      </w:r>
-      <w:r>
-        <w:rPr>
-          <w:rStyle w:val="Lienhypertexte"/>
-          <w:noProof/>
-          <w:color w:val="auto"/>
-          <w:u w:val="none"/>
-        </w:rPr>
-        <w:t>ag</w:t>
-      </w:r>
-      <w:r>
-        <w:rPr>
-          <w:rStyle w:val="Lienhypertexte"/>
-          <w:noProof/>
-          <w:color w:val="auto"/>
-          <w:u w:val="none"/>
-        </w:rPr>
-        <w:t>e de toutes les œuvres</w:t>
-      </w:r>
-      <w:hyperlink w:anchor="_Toc90716280" w:history="1">
         <w:r>
           <w:rPr>
             <w:noProof/>
+            <w:webHidden/>
+          </w:rPr>
+          <w:fldChar w:fldCharType="end"/>
+        </w:r>
+      </w:hyperlink>
+    </w:p>
+    <w:p>
+      <w:pPr>
+        <w:pStyle w:val="TM1"/>
+        <w:tabs>
+          <w:tab w:val="right" w:leader="dot" w:pos="9346"/>
+        </w:tabs>
+        <w:rPr>
+          <w:noProof/>
+          <w:kern w:val="2"/>
+          <w:lang w:val="en-US"/>
+          <w14:ligatures w14:val="standardContextual"/>
+        </w:rPr>
+      </w:pPr>
+      <w:hyperlink w:anchor="_Toc153129138" w:history="1">
+        <w:r>
+          <w:rPr>
+            <w:rStyle w:val="Lienhypertexte"/>
+            <w:noProof/>
+          </w:rPr>
+          <w:t>Affichage de toutes les œuvres</w:t>
+        </w:r>
+        <w:r>
+          <w:rPr>
+            <w:noProof/>
+            <w:webHidden/>
           </w:rPr>
           <w:tab/>
         </w:r>
         <w:r>
           <w:rPr>
             <w:noProof/>
+            <w:webHidden/>
+          </w:rPr>
+          <w:fldChar w:fldCharType="begin"/>
+        </w:r>
+        <w:r>
+          <w:rPr>
+            <w:noProof/>
+            <w:webHidden/>
+          </w:rPr>
+          <w:instrText xml:space="preserve"> PAGEREF _Toc153129138 \h </w:instrText>
+        </w:r>
+        <w:r>
+          <w:rPr>
+            <w:noProof/>
+            <w:webHidden/>
+          </w:rPr>
+        </w:r>
+        <w:r>
+          <w:rPr>
+            <w:noProof/>
+            <w:webHidden/>
+          </w:rPr>
+          <w:fldChar w:fldCharType="separate"/>
+        </w:r>
+        <w:r>
+          <w:rPr>
+            <w:noProof/>
+            <w:webHidden/>
           </w:rPr>
           <w:t>4</w:t>
         </w:r>
-      </w:hyperlink>
-    </w:p>
-    <w:p>
-      <w:pPr>
-        <w:pStyle w:val="TM1"/>
-        <w:tabs>
-          <w:tab w:val="right" w:leader="dot" w:pos="9062"/>
-        </w:tabs>
-        <w:rPr>
-          <w:noProof/>
-        </w:rPr>
-      </w:pPr>
-      <w:r>
-        <w:rPr>
-          <w:rStyle w:val="Lienhypertexte"/>
-          <w:noProof/>
-          <w:color w:val="auto"/>
-          <w:u w:val="none"/>
-        </w:rPr>
-        <w:t>Affich</w:t>
-      </w:r>
-      <w:r>
-        <w:rPr>
-          <w:rStyle w:val="Lienhypertexte"/>
-          <w:noProof/>
-          <w:color w:val="auto"/>
-          <w:u w:val="none"/>
-        </w:rPr>
-        <w:t>ag</w:t>
-      </w:r>
-      <w:r>
-        <w:rPr>
-          <w:rStyle w:val="Lienhypertexte"/>
-          <w:noProof/>
-          <w:color w:val="auto"/>
-          <w:u w:val="none"/>
-        </w:rPr>
-        <w:t>e du détail d'une œuvre</w:t>
-      </w:r>
-      <w:hyperlink w:anchor="_Toc90716281" w:history="1">
         <w:r>
           <w:rPr>
             <w:noProof/>
+            <w:webHidden/>
+          </w:rPr>
+          <w:fldChar w:fldCharType="end"/>
+        </w:r>
+      </w:hyperlink>
+    </w:p>
+    <w:p>
+      <w:pPr>
+        <w:pStyle w:val="TM1"/>
+        <w:tabs>
+          <w:tab w:val="right" w:leader="dot" w:pos="9346"/>
+        </w:tabs>
+        <w:rPr>
+          <w:noProof/>
+          <w:kern w:val="2"/>
+          <w:lang w:val="en-US"/>
+          <w14:ligatures w14:val="standardContextual"/>
+        </w:rPr>
+      </w:pPr>
+      <w:hyperlink w:anchor="_Toc153129139" w:history="1">
+        <w:r>
+          <w:rPr>
+            <w:rStyle w:val="Lienhypertexte"/>
+            <w:noProof/>
+          </w:rPr>
+          <w:t>Affichage des détails d’une œuvre</w:t>
+        </w:r>
+        <w:r>
+          <w:rPr>
+            <w:noProof/>
+            <w:webHidden/>
           </w:rPr>
           <w:tab/>
         </w:r>
         <w:r>
           <w:rPr>
             <w:noProof/>
+            <w:webHidden/>
           </w:rPr>
-          <w:t>5</w:t>
+          <w:fldChar w:fldCharType="begin"/>
+        </w:r>
+        <w:r>
+          <w:rPr>
+            <w:noProof/>
+            <w:webHidden/>
+          </w:rPr>
+          <w:instrText xml:space="preserve"> PAGEREF _Toc153129139 \h </w:instrText>
+        </w:r>
+        <w:r>
+          <w:rPr>
+            <w:noProof/>
+            <w:webHidden/>
+          </w:rPr>
+        </w:r>
+        <w:r>
+          <w:rPr>
+            <w:noProof/>
+            <w:webHidden/>
+          </w:rPr>
+          <w:fldChar w:fldCharType="separate"/>
+        </w:r>
+        <w:r>
+          <w:rPr>
+            <w:noProof/>
+            <w:webHidden/>
+          </w:rPr>
+          <w:t>6</w:t>
+        </w:r>
+        <w:r>
+          <w:rPr>
+            <w:noProof/>
+            <w:webHidden/>
+          </w:rPr>
+          <w:fldChar w:fldCharType="end"/>
         </w:r>
       </w:hyperlink>
     </w:p>
@@ -669,6 +946,7 @@
         <w:fldChar w:fldCharType="end"/>
       </w:r>
     </w:p>
+    <w:p/>
     <w:p>
       <w:pPr>
         <w:pStyle w:val="Titre1"/>
@@ -677,6 +955,7 @@
           <w:u w:val="single"/>
         </w:rPr>
       </w:pPr>
+      <w:bookmarkStart w:id="1" w:name="_Toc153129130"/>
       <w:r>
         <w:rPr>
           <w:color w:val="002060"/>
@@ -684,6 +963,7 @@
         </w:rPr>
         <w:t>Concept du site</w:t>
       </w:r>
+      <w:bookmarkEnd w:id="1"/>
     </w:p>
     <w:p>
       <w:pPr>
@@ -777,6 +1057,7 @@
           <w:u w:val="single"/>
         </w:rPr>
       </w:pPr>
+      <w:bookmarkStart w:id="2" w:name="_Toc153129131"/>
       <w:r>
         <w:rPr>
           <w:color w:val="002060"/>
@@ -791,6 +1072,7 @@
         </w:rPr>
         <w:t>contenu du site</w:t>
       </w:r>
+      <w:bookmarkEnd w:id="2"/>
     </w:p>
     <w:p/>
     <w:p>
@@ -799,6 +1081,7 @@
         <w:shd w:val="clear" w:color="auto" w:fill="FFFFFF"/>
         <w:spacing w:before="0" w:after="128"/>
       </w:pPr>
+      <w:bookmarkStart w:id="3" w:name="_Toc153129132"/>
       <w:r>
         <w:rPr>
           <w:color w:val="289B98"/>
@@ -807,6 +1090,7 @@
         </w:rPr>
         <w:t>Page d’accueil</w:t>
       </w:r>
+      <w:bookmarkEnd w:id="3"/>
     </w:p>
     <w:p>
       <w:pPr>
@@ -889,7 +1173,13 @@
         <w:t xml:space="preserve"> pour pouvoir le voir dans chaque page</w:t>
       </w:r>
       <w:r>
-        <w:t xml:space="preserve"> et car ce logo correspond aussi un à lien permettant de rejoindre la page d’accueil.</w:t>
+        <w:t>, mais</w:t>
+      </w:r>
+      <w:r>
+        <w:t xml:space="preserve"> aussi</w:t>
+      </w:r>
+      <w:r>
+        <w:t xml:space="preserve"> car ce logo correspond un à lien permettant de rejoindre la page d’accueil.</w:t>
       </w:r>
     </w:p>
     <w:p>
@@ -904,7 +1194,41 @@
         <w:jc w:val="both"/>
       </w:pPr>
       <w:r>
-        <w:t>// photo du code du menu</w:t>
+        <w:drawing>
+          <wp:inline distT="0" distB="0" distL="0" distR="0" wp14:anchorId="3F6FE208" wp14:editId="11F4B571">
+            <wp:extent cx="5941060" cy="965835"/>
+            <wp:effectExtent l="0" t="0" r="0" b="0"/>
+            <wp:docPr id="387871128" name="Image 1"/>
+            <wp:cNvGraphicFramePr>
+              <a:graphicFrameLocks xmlns:a="http://schemas.openxmlformats.org/drawingml/2006/main" noChangeAspect="1"/>
+            </wp:cNvGraphicFramePr>
+            <a:graphic xmlns:a="http://schemas.openxmlformats.org/drawingml/2006/main">
+              <a:graphicData uri="http://schemas.openxmlformats.org/drawingml/2006/picture">
+                <pic:pic xmlns:pic="http://schemas.openxmlformats.org/drawingml/2006/picture">
+                  <pic:nvPicPr>
+                    <pic:cNvPr id="387871128" name=""/>
+                    <pic:cNvPicPr/>
+                  </pic:nvPicPr>
+                  <pic:blipFill>
+                    <a:blip r:embed="rId9"/>
+                    <a:stretch>
+                      <a:fillRect/>
+                    </a:stretch>
+                  </pic:blipFill>
+                  <pic:spPr>
+                    <a:xfrm>
+                      <a:off x="0" y="0"/>
+                      <a:ext cx="5941060" cy="965835"/>
+                    </a:xfrm>
+                    <a:prstGeom prst="rect">
+                      <a:avLst/>
+                    </a:prstGeom>
+                  </pic:spPr>
+                </pic:pic>
+              </a:graphicData>
+            </a:graphic>
+          </wp:inline>
+        </w:drawing>
       </w:r>
     </w:p>
     <w:p>
@@ -919,10 +1243,17 @@
         <w:jc w:val="both"/>
       </w:pPr>
       <w:r>
+        <w:lastRenderedPageBreak/>
         <w:t>Au niveau de la vidéo, nous avons utilisé la balise &lt;video&gt;</w:t>
       </w:r>
       <w:r>
-        <w:t xml:space="preserve"> et avons mis 2 sources disponibles au cas où</w:t>
+        <w:t xml:space="preserve"> et avons mis </w:t>
+      </w:r>
+      <w:r>
+        <w:t>deux</w:t>
+      </w:r>
+      <w:r>
+        <w:t xml:space="preserve"> sources disponibles au cas où</w:t>
       </w:r>
       <w:r>
         <w:t xml:space="preserve"> </w:t>
@@ -931,7 +1262,13 @@
         <w:t>le navigateur n’arrive pas à lire le premier lien.</w:t>
       </w:r>
       <w:r>
-        <w:t xml:space="preserve"> Nous avons utilisé les attributs suivant : autoplay </w:t>
+        <w:t xml:space="preserve"> Nous avons utilisé les attributs suivant</w:t>
+      </w:r>
+      <w:r>
+        <w:t>s</w:t>
+      </w:r>
+      <w:r>
+        <w:t xml:space="preserve"> : autoplay </w:t>
       </w:r>
       <w:r>
         <w:t xml:space="preserve">qui </w:t>
@@ -961,7 +1298,7 @@
         <w:t xml:space="preserve"> qui</w:t>
       </w:r>
       <w:r>
-        <w:t xml:space="preserve"> permet de lire la vidéo en continue.</w:t>
+        <w:t xml:space="preserve"> permet de lire la vidéo en continu.</w:t>
       </w:r>
     </w:p>
     <w:p>
@@ -980,10 +1317,9 @@
           <w:noProof/>
           <w:lang w:val="en-GB" w:eastAsia="en-GB"/>
         </w:rPr>
-        <w:lastRenderedPageBreak/>
         <w:drawing>
-          <wp:inline distT="0" distB="0" distL="0" distR="0">
-            <wp:extent cx="5760720" cy="847090"/>
+          <wp:inline distT="0" distB="0" distL="0" distR="0" wp14:anchorId="63F5ACFD" wp14:editId="2262373A">
+            <wp:extent cx="5562600" cy="817957"/>
             <wp:effectExtent l="0" t="0" r="0" b="0"/>
             <wp:docPr id="1743105893" name="Image 1"/>
             <wp:cNvGraphicFramePr>
@@ -997,7 +1333,7 @@
                     <pic:cNvPicPr/>
                   </pic:nvPicPr>
                   <pic:blipFill>
-                    <a:blip r:embed="rId9"/>
+                    <a:blip r:embed="rId10"/>
                     <a:stretch>
                       <a:fillRect/>
                     </a:stretch>
@@ -1005,7 +1341,7 @@
                   <pic:spPr>
                     <a:xfrm>
                       <a:off x="0" y="0"/>
-                      <a:ext cx="5760720" cy="847090"/>
+                      <a:ext cx="5579487" cy="820440"/>
                     </a:xfrm>
                     <a:prstGeom prst="rect">
                       <a:avLst/>
@@ -1030,7 +1366,13 @@
         <w:jc w:val="both"/>
       </w:pPr>
       <w:r>
-        <w:t>// parler du footer</w:t>
+        <w:t>Notre footer est divisé en 2 grande</w:t>
+      </w:r>
+      <w:r>
+        <w:t>s</w:t>
+      </w:r>
+      <w:r>
+        <w:t xml:space="preserve"> parties. </w:t>
       </w:r>
     </w:p>
     <w:p>
@@ -1039,13 +1381,43 @@
         <w:jc w:val="both"/>
       </w:pPr>
       <w:r>
-        <w:t>Notre footer est divisé en 2 grande</w:t>
+        <w:t xml:space="preserve">La première partie </w:t>
+      </w:r>
+      <w:r>
+        <w:t xml:space="preserve">est une flexbox car </w:t>
+      </w:r>
+      <w:r>
+        <w:t>nous souhaitons u</w:t>
+      </w:r>
+      <w:r>
+        <w:t xml:space="preserve">ne mise en page </w:t>
+      </w:r>
+      <w:r>
+        <w:t xml:space="preserve">automatique et responsive </w:t>
+      </w:r>
+      <w:r>
+        <w:t>sur 1 axe qui est divisée en 3 sections. Nous avons utilisé la balise &lt;section&gt; afin d’avoir une valeur sémantique qu’une &lt;div&gt; ne nous apporte pas. La première section permet l’accès à la page d’accueil et à la page contact par des liens. La deuxième section permettrait, dans le cadre d’un site complet, d’accéder à toutes les pages du site. Et enfin, la dernière section contient des icones de réseaux sociaux qui permettent d’emmener l’utilisateur directement dans le</w:t>
+      </w:r>
+      <w:r>
+        <w:t>s différents</w:t>
+      </w:r>
+      <w:r>
+        <w:t xml:space="preserve"> compte</w:t>
       </w:r>
       <w:r>
         <w:t>s</w:t>
       </w:r>
       <w:r>
-        <w:t xml:space="preserve"> parties. </w:t>
+        <w:t xml:space="preserve"> du musée (</w:t>
+      </w:r>
+      <w:r>
+        <w:t xml:space="preserve">dans notre cas, comme nous n’avons pas des vrais comptes, les liens emmènent seulement </w:t>
+      </w:r>
+      <w:r>
+        <w:t>sur</w:t>
+      </w:r>
+      <w:r>
+        <w:t xml:space="preserve"> la page d’accueil des réseaux sociaux).</w:t>
       </w:r>
     </w:p>
     <w:p>
@@ -1054,37 +1426,16 @@
         <w:jc w:val="both"/>
       </w:pPr>
       <w:r>
-        <w:t xml:space="preserve">La première partie </w:t>
-      </w:r>
-      <w:r>
-        <w:t xml:space="preserve">est une flexbox car </w:t>
-      </w:r>
-      <w:r>
-        <w:t>nous souhaitons u</w:t>
-      </w:r>
-      <w:r>
-        <w:t xml:space="preserve">ne mise en page </w:t>
-      </w:r>
-      <w:r>
-        <w:t xml:space="preserve">automatique et responsive </w:t>
-      </w:r>
-      <w:r>
-        <w:t>sur 1 axe qui est divisée en 3 sections. Nous avons utilisé la balise &lt;section&gt; afin d’avoir une valeur sémantique qu’une &lt;div&gt; ne nous apporte pas. La première section permet l’accès à la page d’accueil et à la page contact par des liens. La deuxième section permettrait, dans le cadre d’un site complet, d’accéder à toutes les pages du site. Et enfin, la dernière section contient des icones de réseaux sociaux qui permettent d’emmener l’utilisateur directement dans le</w:t>
-      </w:r>
-      <w:r>
-        <w:t>s différents</w:t>
-      </w:r>
-      <w:r>
-        <w:t xml:space="preserve"> compte</w:t>
-      </w:r>
-      <w:r>
-        <w:t>s</w:t>
-      </w:r>
-      <w:r>
-        <w:t xml:space="preserve"> du musée (</w:t>
-      </w:r>
-      <w:r>
-        <w:t>dans notre cas, comme nous n’avons pas des vrais comptes, les liens emmènent seulement dans la page d’accueil des réseaux sociaux).</w:t>
+        <w:t>La deuxième partie de notre footer est également une flexbox pour les mêmes raisons.</w:t>
+      </w:r>
+      <w:r>
+        <w:t xml:space="preserve"> Elle contient </w:t>
+      </w:r>
+      <w:r>
+        <w:t>une section contenant également des liens</w:t>
+      </w:r>
+      <w:r>
+        <w:t>.</w:t>
       </w:r>
     </w:p>
     <w:p>
@@ -1092,32 +1443,26 @@
         <w:spacing w:after="0" w:line="240" w:lineRule="auto"/>
         <w:jc w:val="both"/>
       </w:pPr>
-      <w:r>
-        <w:t>La deuxième partie de notre footer est également une flexbox pour les mêmes raisons.</w:t>
-      </w:r>
-      <w:r>
-        <w:t xml:space="preserve"> Elle contient </w:t>
-      </w:r>
-      <w:r>
-        <w:t>une section contenant également des liens</w:t>
-      </w:r>
-      <w:r>
-        <w:t>.</w:t>
-      </w:r>
     </w:p>
     <w:p>
       <w:pPr>
         <w:spacing w:after="0" w:line="240" w:lineRule="auto"/>
         <w:jc w:val="both"/>
       </w:pPr>
-    </w:p>
-    <w:p>
-      <w:pPr>
-        <w:spacing w:after="0" w:line="240" w:lineRule="auto"/>
-        <w:jc w:val="both"/>
-      </w:pPr>
-      <w:r>
-        <w:t>Si nous entrons dans les détails, nous avons utilisé deux @médias screen afin d’avoir un visuel plus agréable pour des écrans avec des plus petites dimensions tels un téléphone prtable.</w:t>
+      <w:r>
+        <w:t xml:space="preserve">Si nous entrons dans les détails, nous avons utilisé deux @médias screen afin d’avoir un visuel plus agréable pour des écrans avec des plus petites dimensions tels </w:t>
+      </w:r>
+      <w:r>
+        <w:t>qu’</w:t>
+      </w:r>
+      <w:r>
+        <w:t>un téléphone p</w:t>
+      </w:r>
+      <w:r>
+        <w:t>o</w:t>
+      </w:r>
+      <w:r>
+        <w:t>rtable.</w:t>
       </w:r>
     </w:p>
     <w:p>
@@ -1152,7 +1497,7 @@
           <w:lang w:val="en-GB" w:eastAsia="en-GB"/>
         </w:rPr>
         <w:drawing>
-          <wp:inline distT="0" distB="0" distL="0" distR="0">
+          <wp:inline distT="0" distB="0" distL="0" distR="0" wp14:anchorId="3AF2BACB" wp14:editId="0CF4DCD5">
             <wp:extent cx="3893820" cy="248883"/>
             <wp:effectExtent l="0" t="0" r="0" b="0"/>
             <wp:docPr id="751649072" name="Image 1"/>
@@ -1167,7 +1512,7 @@
                     <pic:cNvPicPr/>
                   </pic:nvPicPr>
                   <pic:blipFill>
-                    <a:blip r:embed="rId10"/>
+                    <a:blip r:embed="rId11"/>
                     <a:stretch>
                       <a:fillRect/>
                     </a:stretch>
@@ -1206,6 +1551,7 @@
         <w:shd w:val="clear" w:color="auto" w:fill="FFFFFF"/>
         <w:spacing w:before="0" w:after="128"/>
       </w:pPr>
+      <w:bookmarkStart w:id="4" w:name="_Toc153129133"/>
       <w:r>
         <w:rPr>
           <w:color w:val="289B98"/>
@@ -1222,6 +1568,7 @@
         </w:rPr>
         <w:t>de collection</w:t>
       </w:r>
+      <w:bookmarkEnd w:id="4"/>
     </w:p>
     <w:p>
       <w:pPr>
@@ -1291,8 +1638,8 @@
           <w:lang w:val="en-GB" w:eastAsia="en-GB"/>
         </w:rPr>
         <w:drawing>
-          <wp:inline distT="0" distB="0" distL="0" distR="0">
-            <wp:extent cx="2103120" cy="616705"/>
+          <wp:inline distT="0" distB="0" distL="0" distR="0" wp14:anchorId="28C89E1D" wp14:editId="4149198E">
+            <wp:extent cx="1896989" cy="556260"/>
             <wp:effectExtent l="0" t="0" r="0" b="0"/>
             <wp:docPr id="457638746" name="Image 1"/>
             <wp:cNvGraphicFramePr>
@@ -1306,7 +1653,7 @@
                     <pic:cNvPicPr/>
                   </pic:nvPicPr>
                   <pic:blipFill>
-                    <a:blip r:embed="rId11"/>
+                    <a:blip r:embed="rId12"/>
                     <a:stretch>
                       <a:fillRect/>
                     </a:stretch>
@@ -1314,7 +1661,7 @@
                   <pic:spPr>
                     <a:xfrm>
                       <a:off x="0" y="0"/>
-                      <a:ext cx="2129353" cy="624397"/>
+                      <a:ext cx="1928958" cy="565634"/>
                     </a:xfrm>
                     <a:prstGeom prst="rect">
                       <a:avLst/>
@@ -1343,10 +1690,9 @@
           <w:noProof/>
           <w:lang w:val="en-GB" w:eastAsia="en-GB"/>
         </w:rPr>
-        <w:lastRenderedPageBreak/>
         <w:drawing>
-          <wp:inline distT="0" distB="0" distL="0" distR="0">
-            <wp:extent cx="2842260" cy="3162926"/>
+          <wp:inline distT="0" distB="0" distL="0" distR="0" wp14:anchorId="2E7AFF36" wp14:editId="390805C7">
+            <wp:extent cx="2689860" cy="1536336"/>
             <wp:effectExtent l="0" t="0" r="0" b="0"/>
             <wp:docPr id="2086934297" name="Image 1"/>
             <wp:cNvGraphicFramePr>
@@ -1359,20 +1705,27 @@
                     <pic:cNvPr id="2086934297" name=""/>
                     <pic:cNvPicPr/>
                   </pic:nvPicPr>
-                  <pic:blipFill>
-                    <a:blip r:embed="rId12"/>
-                    <a:stretch>
-                      <a:fillRect/>
-                    </a:stretch>
+                  <pic:blipFill rotWithShape="1">
+                    <a:blip r:embed="rId13"/>
+                    <a:srcRect b="48675"/>
+                    <a:stretch/>
                   </pic:blipFill>
-                  <pic:spPr>
+                  <pic:spPr bwMode="auto">
                     <a:xfrm>
                       <a:off x="0" y="0"/>
-                      <a:ext cx="2854565" cy="3176619"/>
+                      <a:ext cx="2695479" cy="1539546"/>
                     </a:xfrm>
                     <a:prstGeom prst="rect">
                       <a:avLst/>
                     </a:prstGeom>
+                    <a:ln>
+                      <a:noFill/>
+                    </a:ln>
+                    <a:extLst>
+                      <a:ext uri="{53640926-AAD7-44D8-BBD7-CCE9431645EC}">
+                        <a14:shadowObscured xmlns:a14="http://schemas.microsoft.com/office/drawing/2010/main"/>
+                      </a:ext>
+                    </a:extLst>
                   </pic:spPr>
                 </pic:pic>
               </a:graphicData>
@@ -1386,40 +1739,95 @@
         <w:spacing w:after="0" w:line="240" w:lineRule="auto"/>
         <w:jc w:val="both"/>
       </w:pPr>
-    </w:p>
-    <w:p>
-      <w:pPr>
-        <w:spacing w:after="0" w:line="240" w:lineRule="auto"/>
-        <w:jc w:val="both"/>
-      </w:pPr>
-      <w:r>
-        <w:t>Une fois les données de l’API récupérées</w:t>
-      </w:r>
-      <w:r>
-        <w:t xml:space="preserve">, </w:t>
-      </w:r>
-      <w:r>
-        <w:t>on fait disparaitre le loader en JavaScript en lui donnant la propriété CSS « display none ».</w:t>
-      </w:r>
-    </w:p>
-    <w:p>
-      <w:pPr>
-        <w:spacing w:after="0" w:line="240" w:lineRule="auto"/>
-        <w:jc w:val="both"/>
-      </w:pPr>
-    </w:p>
-    <w:p>
-      <w:pPr>
-        <w:spacing w:after="0" w:line="240" w:lineRule="auto"/>
-        <w:jc w:val="both"/>
-      </w:pPr>
       <w:r>
         <w:rPr>
           <w:noProof/>
           <w:lang w:val="en-GB" w:eastAsia="en-GB"/>
         </w:rPr>
+        <w:lastRenderedPageBreak/>
         <w:drawing>
-          <wp:inline distT="0" distB="0" distL="0" distR="0">
+          <wp:inline distT="0" distB="0" distL="0" distR="0" wp14:anchorId="10C61ADE" wp14:editId="3A6851EF">
+            <wp:extent cx="2841697" cy="1463040"/>
+            <wp:effectExtent l="0" t="0" r="0" b="0"/>
+            <wp:docPr id="645470091" name="Image 645470091"/>
+            <wp:cNvGraphicFramePr>
+              <a:graphicFrameLocks xmlns:a="http://schemas.openxmlformats.org/drawingml/2006/main" noChangeAspect="1"/>
+            </wp:cNvGraphicFramePr>
+            <a:graphic xmlns:a="http://schemas.openxmlformats.org/drawingml/2006/main">
+              <a:graphicData uri="http://schemas.openxmlformats.org/drawingml/2006/picture">
+                <pic:pic xmlns:pic="http://schemas.openxmlformats.org/drawingml/2006/picture">
+                  <pic:nvPicPr>
+                    <pic:cNvPr id="2086934297" name=""/>
+                    <pic:cNvPicPr/>
+                  </pic:nvPicPr>
+                  <pic:blipFill rotWithShape="1">
+                    <a:blip r:embed="rId13"/>
+                    <a:srcRect t="53735"/>
+                    <a:stretch/>
+                  </pic:blipFill>
+                  <pic:spPr bwMode="auto">
+                    <a:xfrm>
+                      <a:off x="0" y="0"/>
+                      <a:ext cx="2842260" cy="1463330"/>
+                    </a:xfrm>
+                    <a:prstGeom prst="rect">
+                      <a:avLst/>
+                    </a:prstGeom>
+                    <a:ln>
+                      <a:noFill/>
+                    </a:ln>
+                    <a:extLst>
+                      <a:ext uri="{53640926-AAD7-44D8-BBD7-CCE9431645EC}">
+                        <a14:shadowObscured xmlns:a14="http://schemas.microsoft.com/office/drawing/2010/main"/>
+                      </a:ext>
+                    </a:extLst>
+                  </pic:spPr>
+                </pic:pic>
+              </a:graphicData>
+            </a:graphic>
+          </wp:inline>
+        </w:drawing>
+      </w:r>
+    </w:p>
+    <w:p>
+      <w:pPr>
+        <w:spacing w:after="0" w:line="240" w:lineRule="auto"/>
+        <w:jc w:val="both"/>
+      </w:pPr>
+    </w:p>
+    <w:p>
+      <w:pPr>
+        <w:spacing w:after="0" w:line="240" w:lineRule="auto"/>
+        <w:jc w:val="both"/>
+      </w:pPr>
+      <w:r>
+        <w:t>Une fois les données de l’API récupérées</w:t>
+      </w:r>
+      <w:r>
+        <w:t xml:space="preserve">, </w:t>
+      </w:r>
+      <w:r>
+        <w:t>on fait disparaitre le loader en JavaScript en lui donnant la propriété CSS « display none ».</w:t>
+      </w:r>
+    </w:p>
+    <w:p>
+      <w:pPr>
+        <w:spacing w:after="0" w:line="240" w:lineRule="auto"/>
+        <w:jc w:val="both"/>
+      </w:pPr>
+    </w:p>
+    <w:p>
+      <w:pPr>
+        <w:spacing w:after="0" w:line="240" w:lineRule="auto"/>
+        <w:jc w:val="both"/>
+      </w:pPr>
+      <w:r>
+        <w:rPr>
+          <w:noProof/>
+          <w:lang w:val="en-GB" w:eastAsia="en-GB"/>
+        </w:rPr>
+        <w:drawing>
+          <wp:inline distT="0" distB="0" distL="0" distR="0" wp14:anchorId="1443FE67" wp14:editId="0F836094">
             <wp:extent cx="5135880" cy="248528"/>
             <wp:effectExtent l="0" t="0" r="0" b="0"/>
             <wp:docPr id="88855196" name="Image 1"/>
@@ -1434,7 +1842,7 @@
                     <pic:cNvPicPr/>
                   </pic:nvPicPr>
                   <pic:blipFill>
-                    <a:blip r:embed="rId13"/>
+                    <a:blip r:embed="rId14"/>
                     <a:stretch>
                       <a:fillRect/>
                     </a:stretch>
@@ -1479,6 +1887,9 @@
         <w:t>u</w:t>
       </w:r>
       <w:r>
+        <w:t xml:space="preserve"> </w:t>
+      </w:r>
+      <w:r>
         <w:t>template d’une &lt;div&gt; qui sera ensuite clonée puis remplie de données en JavaScript avec les images et les informations con</w:t>
       </w:r>
       <w:r>
@@ -1514,7 +1925,7 @@
           <w:lang w:val="en-GB" w:eastAsia="en-GB"/>
         </w:rPr>
         <w:drawing>
-          <wp:inline distT="0" distB="0" distL="0" distR="0">
+          <wp:inline distT="0" distB="0" distL="0" distR="0" wp14:anchorId="3E1CD938" wp14:editId="73C60FCF">
             <wp:extent cx="4206240" cy="1311540"/>
             <wp:effectExtent l="0" t="0" r="3810" b="3175"/>
             <wp:docPr id="366704722" name="Image 1"/>
@@ -1529,7 +1940,7 @@
                     <pic:cNvPicPr/>
                   </pic:nvPicPr>
                   <pic:blipFill>
-                    <a:blip r:embed="rId14"/>
+                    <a:blip r:embed="rId15"/>
                     <a:stretch>
                       <a:fillRect/>
                     </a:stretch>
@@ -1591,7 +2002,7 @@
           <w:lang w:val="en-GB" w:eastAsia="en-GB"/>
         </w:rPr>
         <w:drawing>
-          <wp:inline distT="0" distB="0" distL="0" distR="0">
+          <wp:inline distT="0" distB="0" distL="0" distR="0" wp14:anchorId="10596992" wp14:editId="5133B2C5">
             <wp:extent cx="4236720" cy="825128"/>
             <wp:effectExtent l="0" t="0" r="0" b="0"/>
             <wp:docPr id="597364895" name="Image 1"/>
@@ -1606,7 +2017,7 @@
                     <pic:cNvPicPr/>
                   </pic:nvPicPr>
                   <pic:blipFill>
-                    <a:blip r:embed="rId15"/>
+                    <a:blip r:embed="rId16"/>
                     <a:stretch>
                       <a:fillRect/>
                     </a:stretch>
@@ -1639,20 +2050,25 @@
         <w:jc w:val="both"/>
       </w:pPr>
       <w:r>
-        <w:t>//bouton retour en haut de page</w:t>
-      </w:r>
-    </w:p>
-    <w:p>
-      <w:pPr>
-        <w:spacing w:after="0" w:line="240" w:lineRule="auto"/>
-        <w:jc w:val="both"/>
-      </w:pPr>
-      <w:r>
-        <w:t xml:space="preserve">À la fin de notre collection, nous avons créé un bouton permettant de retourner en haut de la page. Pour cela nous avons créé une &lt;div&gt; dans le fichier html permettant d’afficher le texte « Retour en haut de la page ». Ensuite, dans le fichier CSS, nous avons mis en forme cette div afin qu’elle agisse comme un bouton. Puis enfin, en Javascript, nous avons écrit une méthode </w:t>
-      </w:r>
-      <w:r>
-        <w:lastRenderedPageBreak/>
-        <w:t>afin que lorsque l’utilisateur appuie sur ce bouton, la page remontre doucement jusqu’arriver en haut de la page.</w:t>
+        <w:t xml:space="preserve">À la fin de notre collection, nous avons créé un bouton permettant de retourner en haut de la page. Pour cela nous avons créé une &lt;div&gt; dans le fichier </w:t>
+      </w:r>
+      <w:r>
+        <w:t xml:space="preserve">HTML </w:t>
+      </w:r>
+      <w:r>
+        <w:t>permettant d’afficher le texte « Retour en haut de la page ». Ensuite, dans le fichier CSS, nous avons mis en forme cette div afin qu’elle agisse comme un bouton. Puis enfin, en Java</w:t>
+      </w:r>
+      <w:r>
+        <w:t>S</w:t>
+      </w:r>
+      <w:r>
+        <w:t>cript, nous avons écrit une méthode afin que lorsque l’utilisateur appuie sur ce bouton, la page remonte doucement jusqu’</w:t>
+      </w:r>
+      <w:r>
+        <w:t xml:space="preserve">à </w:t>
+      </w:r>
+      <w:r>
+        <w:t>arriver en haut de la page.</w:t>
       </w:r>
     </w:p>
     <w:p>
@@ -1667,6 +2083,7 @@
         <w:shd w:val="clear" w:color="auto" w:fill="FFFFFF"/>
         <w:spacing w:before="0" w:after="128"/>
       </w:pPr>
+      <w:bookmarkStart w:id="5" w:name="_Toc153129134"/>
       <w:r>
         <w:rPr>
           <w:color w:val="289B98"/>
@@ -1683,6 +2100,7 @@
         </w:rPr>
         <w:t>œuvre</w:t>
       </w:r>
+      <w:bookmarkEnd w:id="5"/>
     </w:p>
     <w:p>
       <w:pPr>
@@ -1696,7 +2114,7 @@
         <w:t>permet de voir le détail d’une œuvre.</w:t>
       </w:r>
       <w:r>
-        <w:t xml:space="preserve"> On y trouve une baliser &lt;img&gt; qui contiendra l’image de l’œuvre, puis une &lt;div&gt; qui contiendra le nom de l’œuvre (&lt;h1&gt;), son artiste (&lt;h2&gt;), sa date de création (&lt;h4&gt;) et des détails techniques (&lt;p&gt;).</w:t>
+        <w:t xml:space="preserve"> On y trouve une balise &lt;img&gt; qui contiendra l’image de l’œuvre, puis une &lt;div&gt; qui contiendra le nom de l’œuvre (&lt;h1&gt;), son artiste (&lt;h2&gt;), sa date de création (&lt;h4&gt;) et des détails techniques (&lt;p&gt;).</w:t>
       </w:r>
       <w:r>
         <w:t xml:space="preserve"> Ces éléments HTML seront remplis en JavaScript</w:t>
@@ -1724,8 +2142,9 @@
           <w:noProof/>
           <w:lang w:val="en-GB" w:eastAsia="en-GB"/>
         </w:rPr>
+        <w:lastRenderedPageBreak/>
         <w:drawing>
-          <wp:inline distT="0" distB="0" distL="0" distR="0">
+          <wp:inline distT="0" distB="0" distL="0" distR="0" wp14:anchorId="475E1A44" wp14:editId="00226F5C">
             <wp:extent cx="4792980" cy="1235228"/>
             <wp:effectExtent l="0" t="0" r="7620" b="3175"/>
             <wp:docPr id="757893221" name="Image 1"/>
@@ -1740,7 +2159,7 @@
                     <pic:cNvPicPr/>
                   </pic:nvPicPr>
                   <pic:blipFill>
-                    <a:blip r:embed="rId16"/>
+                    <a:blip r:embed="rId17"/>
                     <a:stretch>
                       <a:fillRect/>
                     </a:stretch>
@@ -1794,6 +2213,7 @@
         <w:shd w:val="clear" w:color="auto" w:fill="FFFFFF"/>
         <w:spacing w:before="0" w:after="128"/>
       </w:pPr>
+      <w:bookmarkStart w:id="6" w:name="_Toc153129135"/>
       <w:r>
         <w:rPr>
           <w:color w:val="289B98"/>
@@ -1802,6 +2222,7 @@
         </w:rPr>
         <w:t>Page de contact</w:t>
       </w:r>
+      <w:bookmarkEnd w:id="6"/>
     </w:p>
     <w:p>
       <w:pPr>
@@ -1838,6 +2259,7 @@
           <w:u w:val="single"/>
         </w:rPr>
       </w:pPr>
+      <w:bookmarkStart w:id="7" w:name="_Toc153129136"/>
       <w:r>
         <w:rPr>
           <w:color w:val="002060"/>
@@ -1845,6 +2267,7 @@
         </w:rPr>
         <w:t>CSS : Style du site</w:t>
       </w:r>
+      <w:bookmarkEnd w:id="7"/>
     </w:p>
     <w:p>
       <w:pPr>
@@ -1870,7 +2293,13 @@
         </w:rPr>
       </w:pPr>
       <w:r>
-        <w:t xml:space="preserve">Chaque page contient deux fichiers CSS : un fichier qui est propre à la page, et un fichier général présent dans toutes les pages. Ce dernier permet de styliser les éléments HTML basiques (liens, </w:t>
+        <w:t>Chaque page contient deux fichiers CSS : un fichier qui est propre à la page, et un fichier général présent dans toutes les pages. Ce dernier permet de styliser les éléments HTML basiques</w:t>
+      </w:r>
+      <w:r>
+        <w:t xml:space="preserve"> que l’on retrouvera partout</w:t>
+      </w:r>
+      <w:r>
+        <w:t xml:space="preserve"> (liens, </w:t>
       </w:r>
       <w:r>
         <w:t>boutons, loader…) ainsi que d’agencer le header et le footer.</w:t>
@@ -1894,6 +2323,7 @@
           <w:u w:val="single"/>
         </w:rPr>
       </w:pPr>
+      <w:bookmarkStart w:id="8" w:name="_Toc153129137"/>
       <w:r>
         <w:rPr>
           <w:color w:val="002060"/>
@@ -1901,6 +2331,7 @@
         </w:rPr>
         <w:t>JavaScript : remplissage et animation du site</w:t>
       </w:r>
+      <w:bookmarkEnd w:id="8"/>
     </w:p>
     <w:p/>
     <w:p>
@@ -1909,6 +2340,7 @@
         <w:shd w:val="clear" w:color="auto" w:fill="FFFFFF"/>
         <w:spacing w:before="0" w:after="128"/>
       </w:pPr>
+      <w:bookmarkStart w:id="9" w:name="_Toc153129138"/>
       <w:r>
         <w:rPr>
           <w:color w:val="289B98"/>
@@ -1933,6 +2365,7 @@
         </w:rPr>
         <w:t>e de toutes les œuvres</w:t>
       </w:r>
+      <w:bookmarkEnd w:id="9"/>
     </w:p>
     <w:p>
       <w:pPr>
@@ -2007,7 +2440,7 @@
         </w:rPr>
         <w:lastRenderedPageBreak/>
         <w:drawing>
-          <wp:inline distT="0" distB="0" distL="0" distR="0">
+          <wp:inline distT="0" distB="0" distL="0" distR="0" wp14:anchorId="4416C8EE" wp14:editId="39272842">
             <wp:extent cx="5196840" cy="4142235"/>
             <wp:effectExtent l="0" t="0" r="3810" b="0"/>
             <wp:docPr id="965837436" name="Image 1"/>
@@ -2022,7 +2455,7 @@
                     <pic:cNvPicPr/>
                   </pic:nvPicPr>
                   <pic:blipFill>
-                    <a:blip r:embed="rId17"/>
+                    <a:blip r:embed="rId18"/>
                     <a:stretch>
                       <a:fillRect/>
                     </a:stretch>
@@ -2142,7 +2575,7 @@
           <w:lang w:val="en-GB" w:eastAsia="en-GB"/>
         </w:rPr>
         <w:drawing>
-          <wp:inline distT="0" distB="0" distL="0" distR="0">
+          <wp:inline distT="0" distB="0" distL="0" distR="0" wp14:anchorId="2E402D04" wp14:editId="6F0BBF67">
             <wp:extent cx="4290060" cy="557150"/>
             <wp:effectExtent l="0" t="0" r="0" b="0"/>
             <wp:docPr id="1286893280" name="Image 1"/>
@@ -2157,7 +2590,7 @@
                     <pic:cNvPicPr/>
                   </pic:nvPicPr>
                   <pic:blipFill>
-                    <a:blip r:embed="rId18"/>
+                    <a:blip r:embed="rId19"/>
                     <a:stretch>
                       <a:fillRect/>
                     </a:stretch>
@@ -2252,7 +2685,7 @@
           <w:lang w:val="en-GB" w:eastAsia="en-GB"/>
         </w:rPr>
         <w:drawing>
-          <wp:inline distT="0" distB="0" distL="0" distR="0">
+          <wp:inline distT="0" distB="0" distL="0" distR="0" wp14:anchorId="30BAC12A" wp14:editId="07912DB8">
             <wp:extent cx="5951220" cy="395567"/>
             <wp:effectExtent l="0" t="0" r="0" b="5080"/>
             <wp:docPr id="1231213891" name="Image 1"/>
@@ -2267,7 +2700,7 @@
                     <pic:cNvPicPr/>
                   </pic:nvPicPr>
                   <pic:blipFill>
-                    <a:blip r:embed="rId19"/>
+                    <a:blip r:embed="rId20"/>
                     <a:stretch>
                       <a:fillRect/>
                     </a:stretch>
@@ -2362,7 +2795,7 @@
           <w:lang w:val="en-GB" w:eastAsia="en-GB"/>
         </w:rPr>
         <w:drawing>
-          <wp:inline distT="0" distB="0" distL="0" distR="0">
+          <wp:inline distT="0" distB="0" distL="0" distR="0" wp14:anchorId="6793ADEE" wp14:editId="2784653F">
             <wp:extent cx="4305300" cy="900780"/>
             <wp:effectExtent l="0" t="0" r="0" b="0"/>
             <wp:docPr id="1278473211" name="Image 1"/>
@@ -2377,7 +2810,7 @@
                     <pic:cNvPicPr/>
                   </pic:nvPicPr>
                   <pic:blipFill>
-                    <a:blip r:embed="rId20"/>
+                    <a:blip r:embed="rId21"/>
                     <a:stretch>
                       <a:fillRect/>
                     </a:stretch>
@@ -2424,6 +2857,7 @@
         <w:shd w:val="clear" w:color="auto" w:fill="FFFFFF"/>
         <w:spacing w:before="0" w:after="128"/>
       </w:pPr>
+      <w:bookmarkStart w:id="10" w:name="_Toc153129139"/>
       <w:r>
         <w:rPr>
           <w:color w:val="289B98"/>
@@ -2447,7 +2881,16 @@
           <w:sz w:val="24"/>
           <w:szCs w:val="24"/>
         </w:rPr>
-        <w:t xml:space="preserve">e des détails d’une œuvre </w:t>
+        <w:t>e des détails d’une œuvre</w:t>
+      </w:r>
+      <w:bookmarkEnd w:id="10"/>
+      <w:r>
+        <w:rPr>
+          <w:color w:val="289B98"/>
+          <w:sz w:val="24"/>
+          <w:szCs w:val="24"/>
+        </w:rPr>
+        <w:t xml:space="preserve"> </w:t>
       </w:r>
     </w:p>
     <w:p>
@@ -2488,7 +2931,7 @@
           <w:lang w:val="en-GB" w:eastAsia="en-GB"/>
         </w:rPr>
         <w:drawing>
-          <wp:inline distT="0" distB="0" distL="0" distR="0">
+          <wp:inline distT="0" distB="0" distL="0" distR="0" wp14:anchorId="1D2CD6F0" wp14:editId="5C3E7FBD">
             <wp:extent cx="4671060" cy="899663"/>
             <wp:effectExtent l="0" t="0" r="0" b="0"/>
             <wp:docPr id="1337382102" name="Image 1"/>
@@ -2503,7 +2946,7 @@
                     <pic:cNvPicPr/>
                   </pic:nvPicPr>
                   <pic:blipFill rotWithShape="1">
-                    <a:blip r:embed="rId21"/>
+                    <a:blip r:embed="rId22"/>
                     <a:srcRect t="5058"/>
                     <a:stretch/>
                   </pic:blipFill>
@@ -2520,7 +2963,7 @@
                     </a:ln>
                     <a:extLst>
                       <a:ext uri="{53640926-AAD7-44D8-BBD7-CCE9431645EC}">
-                        <a14:shadowObscured xmlns="" xmlns:wpc="http://schemas.microsoft.com/office/word/2010/wordprocessingCanvas" xmlns:cx="http://schemas.microsoft.com/office/drawing/2014/chartex" xmlns:cx1="http://schemas.microsoft.com/office/drawing/2015/9/8/chartex" xmlns:cx2="http://schemas.microsoft.com/office/drawing/2015/10/21/chartex" xmlns:cx3="http://schemas.microsoft.com/office/drawing/2016/5/9/chartex" xmlns:cx4="http://schemas.microsoft.com/office/drawing/2016/5/10/chartex" xmlns:cx5="http://schemas.microsoft.com/office/drawing/2016/5/11/chartex" xmlns:cx6="http://schemas.microsoft.com/office/drawing/2016/5/12/chartex" xmlns:cx7="http://schemas.microsoft.com/office/drawing/2016/5/13/chartex" xmlns:cx8="http://schemas.microsoft.com/office/drawing/2016/5/14/chartex" xmlns:mc="http://schemas.openxmlformats.org/markup-compatibility/2006" xmlns:aink="http://schemas.microsoft.com/office/drawing/2016/ink" xmlns:am3d="http://schemas.microsoft.com/office/drawing/2017/model3d" xmlns:o="urn:schemas-microsoft-com:office:office" xmlns:oel="http://schemas.microsoft.com/office/2019/extlst" xmlns:v="urn:schemas-microsoft-com:vml" xmlns:wp14="http://schemas.microsoft.com/office/word/2010/wordprocessingDrawing" xmlns:w10="urn:schemas-microsoft-com:office:word" xmlns:w="http://schemas.openxmlformats.org/wordprocessingml/2006/main" xmlns:w14="http://schemas.microsoft.com/office/word/2010/wordml" xmlns:w15="http://schemas.microsoft.com/office/word/2012/wordml" xmlns:w16cex="http://schemas.microsoft.com/office/word/2018/wordml/cex" xmlns:w16cid="http://schemas.microsoft.com/office/word/2016/wordml/cid" xmlns:w16="http://schemas.microsoft.com/office/word/2018/wordml" xmlns:w16sdtdh="http://schemas.microsoft.com/office/word/2020/wordml/sdtdatahash" xmlns:w16se="http://schemas.microsoft.com/office/word/2015/wordml/symex" xmlns:wpg="http://schemas.microsoft.com/office/word/2010/wordprocessingGroup" xmlns:wpi="http://schemas.microsoft.com/office/word/2010/wordprocessingInk" xmlns:wps="http://schemas.microsoft.com/office/word/2010/wordprocessingShape" xmlns:a14="http://schemas.microsoft.com/office/drawing/2010/main"/>
+                        <a14:shadowObscured xmlns:a14="http://schemas.microsoft.com/office/drawing/2010/main"/>
                       </a:ext>
                     </a:extLst>
                   </pic:spPr>
@@ -2559,7 +3002,7 @@
       </w:r>
     </w:p>
     <w:sectPr>
-      <w:footerReference w:type="default" r:id="rId22"/>
+      <w:footerReference w:type="default" r:id="rId23"/>
       <w:pgSz w:w="11906" w:h="16838"/>
       <w:pgMar w:top="1135" w:right="1274" w:bottom="1276" w:left="1276" w:header="851" w:footer="341" w:gutter="0"/>
       <w:pgNumType w:start="0"/>
@@ -2571,8 +3014,8 @@
 </file>
 
 <file path=word/endnotes.xml><?xml version="1.0" encoding="utf-8"?>
-<w:endnotes xmlns:ve="http://schemas.openxmlformats.org/markup-compatibility/2006" xmlns:o="urn:schemas-microsoft-com:office:office" xmlns:r="http://schemas.openxmlformats.org/officeDocument/2006/relationships" xmlns:m="http://schemas.openxmlformats.org/officeDocument/2006/math" xmlns:v="urn:schemas-microsoft-com:vml" xmlns:wp="http://schemas.openxmlformats.org/drawingml/2006/wordprocessingDrawing" xmlns:w10="urn:schemas-microsoft-com:office:word" xmlns:w="http://schemas.openxmlformats.org/wordprocessingml/2006/main" xmlns:wne="http://schemas.microsoft.com/office/word/2006/wordml">
-  <w:endnote w:type="separator" w:id="0">
+<w:endnotes xmlns:wpc="http://schemas.microsoft.com/office/word/2010/wordprocessingCanvas" xmlns:cx="http://schemas.microsoft.com/office/drawing/2014/chartex" xmlns:cx1="http://schemas.microsoft.com/office/drawing/2015/9/8/chartex" xmlns:cx2="http://schemas.microsoft.com/office/drawing/2015/10/21/chartex" xmlns:cx3="http://schemas.microsoft.com/office/drawing/2016/5/9/chartex" xmlns:cx4="http://schemas.microsoft.com/office/drawing/2016/5/10/chartex" xmlns:cx5="http://schemas.microsoft.com/office/drawing/2016/5/11/chartex" xmlns:cx6="http://schemas.microsoft.com/office/drawing/2016/5/12/chartex" xmlns:cx7="http://schemas.microsoft.com/office/drawing/2016/5/13/chartex" xmlns:cx8="http://schemas.microsoft.com/office/drawing/2016/5/14/chartex" xmlns:mc="http://schemas.openxmlformats.org/markup-compatibility/2006" xmlns:aink="http://schemas.microsoft.com/office/drawing/2016/ink" xmlns:am3d="http://schemas.microsoft.com/office/drawing/2017/model3d" xmlns:o="urn:schemas-microsoft-com:office:office" xmlns:oel="http://schemas.microsoft.com/office/2019/extlst" xmlns:r="http://schemas.openxmlformats.org/officeDocument/2006/relationships" xmlns:m="http://schemas.openxmlformats.org/officeDocument/2006/math" xmlns:v="urn:schemas-microsoft-com:vml" xmlns:wp14="http://schemas.microsoft.com/office/word/2010/wordprocessingDrawing" xmlns:wp="http://schemas.openxmlformats.org/drawingml/2006/wordprocessingDrawing" xmlns:w10="urn:schemas-microsoft-com:office:word" xmlns:w="http://schemas.openxmlformats.org/wordprocessingml/2006/main" xmlns:w14="http://schemas.microsoft.com/office/word/2010/wordml" xmlns:w15="http://schemas.microsoft.com/office/word/2012/wordml" xmlns:w16cex="http://schemas.microsoft.com/office/word/2018/wordml/cex" xmlns:w16cid="http://schemas.microsoft.com/office/word/2016/wordml/cid" xmlns:w16="http://schemas.microsoft.com/office/word/2018/wordml" xmlns:w16sdtdh="http://schemas.microsoft.com/office/word/2020/wordml/sdtdatahash" xmlns:w16se="http://schemas.microsoft.com/office/word/2015/wordml/symex" xmlns:wpg="http://schemas.microsoft.com/office/word/2010/wordprocessingGroup" xmlns:wpi="http://schemas.microsoft.com/office/word/2010/wordprocessingInk" xmlns:wne="http://schemas.microsoft.com/office/word/2006/wordml" xmlns:wps="http://schemas.microsoft.com/office/word/2010/wordprocessingShape" mc:Ignorable="w14 w15 w16se w16cid w16 w16cex w16sdtdh wp14">
+  <w:endnote w:type="separator" w:id="-1">
     <w:p>
       <w:pPr>
         <w:spacing w:after="0" w:line="240" w:lineRule="auto"/>
@@ -2582,7 +3025,7 @@
       </w:r>
     </w:p>
   </w:endnote>
-  <w:endnote w:type="continuationSeparator" w:id="1">
+  <w:endnote w:type="continuationSeparator" w:id="0">
     <w:p>
       <w:pPr>
         <w:spacing w:after="0" w:line="240" w:lineRule="auto"/>
@@ -2596,7 +3039,7 @@
 </file>
 
 <file path=word/footer1.xml><?xml version="1.0" encoding="utf-8"?>
-<w:ftr xmlns:ve="http://schemas.openxmlformats.org/markup-compatibility/2006" xmlns:o="urn:schemas-microsoft-com:office:office" xmlns:r="http://schemas.openxmlformats.org/officeDocument/2006/relationships" xmlns:m="http://schemas.openxmlformats.org/officeDocument/2006/math" xmlns:v="urn:schemas-microsoft-com:vml" xmlns:wp="http://schemas.openxmlformats.org/drawingml/2006/wordprocessingDrawing" xmlns:w10="urn:schemas-microsoft-com:office:word" xmlns:w="http://schemas.openxmlformats.org/wordprocessingml/2006/main" xmlns:wne="http://schemas.microsoft.com/office/word/2006/wordml">
+<w:ftr xmlns:wpc="http://schemas.microsoft.com/office/word/2010/wordprocessingCanvas" xmlns:cx="http://schemas.microsoft.com/office/drawing/2014/chartex" xmlns:cx1="http://schemas.microsoft.com/office/drawing/2015/9/8/chartex" xmlns:cx2="http://schemas.microsoft.com/office/drawing/2015/10/21/chartex" xmlns:cx3="http://schemas.microsoft.com/office/drawing/2016/5/9/chartex" xmlns:cx4="http://schemas.microsoft.com/office/drawing/2016/5/10/chartex" xmlns:cx5="http://schemas.microsoft.com/office/drawing/2016/5/11/chartex" xmlns:cx6="http://schemas.microsoft.com/office/drawing/2016/5/12/chartex" xmlns:cx7="http://schemas.microsoft.com/office/drawing/2016/5/13/chartex" xmlns:cx8="http://schemas.microsoft.com/office/drawing/2016/5/14/chartex" xmlns:mc="http://schemas.openxmlformats.org/markup-compatibility/2006" xmlns:aink="http://schemas.microsoft.com/office/drawing/2016/ink" xmlns:am3d="http://schemas.microsoft.com/office/drawing/2017/model3d" xmlns:o="urn:schemas-microsoft-com:office:office" xmlns:oel="http://schemas.microsoft.com/office/2019/extlst" xmlns:r="http://schemas.openxmlformats.org/officeDocument/2006/relationships" xmlns:m="http://schemas.openxmlformats.org/officeDocument/2006/math" xmlns:v="urn:schemas-microsoft-com:vml" xmlns:wp14="http://schemas.microsoft.com/office/word/2010/wordprocessingDrawing" xmlns:wp="http://schemas.openxmlformats.org/drawingml/2006/wordprocessingDrawing" xmlns:w10="urn:schemas-microsoft-com:office:word" xmlns:w="http://schemas.openxmlformats.org/wordprocessingml/2006/main" xmlns:w14="http://schemas.microsoft.com/office/word/2010/wordml" xmlns:w15="http://schemas.microsoft.com/office/word/2012/wordml" xmlns:w16cex="http://schemas.microsoft.com/office/word/2018/wordml/cex" xmlns:w16cid="http://schemas.microsoft.com/office/word/2016/wordml/cid" xmlns:w16="http://schemas.microsoft.com/office/word/2018/wordml" xmlns:w16sdtdh="http://schemas.microsoft.com/office/word/2020/wordml/sdtdatahash" xmlns:w16se="http://schemas.microsoft.com/office/word/2015/wordml/symex" xmlns:wpg="http://schemas.microsoft.com/office/word/2010/wordprocessingGroup" xmlns:wpi="http://schemas.microsoft.com/office/word/2010/wordprocessingInk" xmlns:wne="http://schemas.microsoft.com/office/word/2006/wordml" xmlns:wps="http://schemas.microsoft.com/office/word/2010/wordprocessingShape" mc:Ignorable="w14 w15 w16se w16cid w16 w16cex w16sdtdh wp14">
   <w:p>
     <w:pPr>
       <w:pStyle w:val="Pieddepage"/>
@@ -2608,14 +3051,27 @@
       <w:pStyle w:val="Pieddepage"/>
       <w:jc w:val="center"/>
     </w:pPr>
-    <w:fldSimple w:instr="PAGE   \* MERGEFORMAT">
-      <w:r>
-        <w:rPr>
-          <w:noProof/>
-        </w:rPr>
-        <w:t>4</w:t>
-      </w:r>
-    </w:fldSimple>
+    <w:r>
+      <w:fldChar w:fldCharType="begin"/>
+    </w:r>
+    <w:r>
+      <w:instrText>PAGE   \* MERGEFORMAT</w:instrText>
+    </w:r>
+    <w:r>
+      <w:fldChar w:fldCharType="separate"/>
+    </w:r>
+    <w:r>
+      <w:rPr>
+        <w:noProof/>
+      </w:rPr>
+      <w:t>4</w:t>
+    </w:r>
+    <w:r>
+      <w:rPr>
+        <w:noProof/>
+      </w:rPr>
+      <w:fldChar w:fldCharType="end"/>
+    </w:r>
   </w:p>
   <w:p>
     <w:pPr>
@@ -2626,8 +3082,8 @@
 </file>
 
 <file path=word/footnotes.xml><?xml version="1.0" encoding="utf-8"?>
-<w:footnotes xmlns:ve="http://schemas.openxmlformats.org/markup-compatibility/2006" xmlns:o="urn:schemas-microsoft-com:office:office" xmlns:r="http://schemas.openxmlformats.org/officeDocument/2006/relationships" xmlns:m="http://schemas.openxmlformats.org/officeDocument/2006/math" xmlns:v="urn:schemas-microsoft-com:vml" xmlns:wp="http://schemas.openxmlformats.org/drawingml/2006/wordprocessingDrawing" xmlns:w10="urn:schemas-microsoft-com:office:word" xmlns:w="http://schemas.openxmlformats.org/wordprocessingml/2006/main" xmlns:wne="http://schemas.microsoft.com/office/word/2006/wordml">
-  <w:footnote w:type="separator" w:id="0">
+<w:footnotes xmlns:wpc="http://schemas.microsoft.com/office/word/2010/wordprocessingCanvas" xmlns:cx="http://schemas.microsoft.com/office/drawing/2014/chartex" xmlns:cx1="http://schemas.microsoft.com/office/drawing/2015/9/8/chartex" xmlns:cx2="http://schemas.microsoft.com/office/drawing/2015/10/21/chartex" xmlns:cx3="http://schemas.microsoft.com/office/drawing/2016/5/9/chartex" xmlns:cx4="http://schemas.microsoft.com/office/drawing/2016/5/10/chartex" xmlns:cx5="http://schemas.microsoft.com/office/drawing/2016/5/11/chartex" xmlns:cx6="http://schemas.microsoft.com/office/drawing/2016/5/12/chartex" xmlns:cx7="http://schemas.microsoft.com/office/drawing/2016/5/13/chartex" xmlns:cx8="http://schemas.microsoft.com/office/drawing/2016/5/14/chartex" xmlns:mc="http://schemas.openxmlformats.org/markup-compatibility/2006" xmlns:aink="http://schemas.microsoft.com/office/drawing/2016/ink" xmlns:am3d="http://schemas.microsoft.com/office/drawing/2017/model3d" xmlns:o="urn:schemas-microsoft-com:office:office" xmlns:oel="http://schemas.microsoft.com/office/2019/extlst" xmlns:r="http://schemas.openxmlformats.org/officeDocument/2006/relationships" xmlns:m="http://schemas.openxmlformats.org/officeDocument/2006/math" xmlns:v="urn:schemas-microsoft-com:vml" xmlns:wp14="http://schemas.microsoft.com/office/word/2010/wordprocessingDrawing" xmlns:wp="http://schemas.openxmlformats.org/drawingml/2006/wordprocessingDrawing" xmlns:w10="urn:schemas-microsoft-com:office:word" xmlns:w="http://schemas.openxmlformats.org/wordprocessingml/2006/main" xmlns:w14="http://schemas.microsoft.com/office/word/2010/wordml" xmlns:w15="http://schemas.microsoft.com/office/word/2012/wordml" xmlns:w16cex="http://schemas.microsoft.com/office/word/2018/wordml/cex" xmlns:w16cid="http://schemas.microsoft.com/office/word/2016/wordml/cid" xmlns:w16="http://schemas.microsoft.com/office/word/2018/wordml" xmlns:w16sdtdh="http://schemas.microsoft.com/office/word/2020/wordml/sdtdatahash" xmlns:w16se="http://schemas.microsoft.com/office/word/2015/wordml/symex" xmlns:wpg="http://schemas.microsoft.com/office/word/2010/wordprocessingGroup" xmlns:wpi="http://schemas.microsoft.com/office/word/2010/wordprocessingInk" xmlns:wne="http://schemas.microsoft.com/office/word/2006/wordml" xmlns:wps="http://schemas.microsoft.com/office/word/2010/wordprocessingShape" mc:Ignorable="w14 w15 w16se w16cid w16 w16cex w16sdtdh wp14">
+  <w:footnote w:type="separator" w:id="-1">
     <w:p>
       <w:pPr>
         <w:spacing w:after="0" w:line="240" w:lineRule="auto"/>
@@ -2637,7 +3093,7 @@
       </w:r>
     </w:p>
   </w:footnote>
-  <w:footnote w:type="continuationSeparator" w:id="1">
+  <w:footnote w:type="continuationSeparator" w:id="0">
     <w:p>
       <w:pPr>
         <w:spacing w:after="0" w:line="240" w:lineRule="auto"/>
@@ -2651,8 +3107,8 @@
 </file>
 
 <file path=word/numbering.xml><?xml version="1.0" encoding="utf-8"?>
-<w:numbering xmlns:ve="http://schemas.openxmlformats.org/markup-compatibility/2006" xmlns:o="urn:schemas-microsoft-com:office:office" xmlns:r="http://schemas.openxmlformats.org/officeDocument/2006/relationships" xmlns:m="http://schemas.openxmlformats.org/officeDocument/2006/math" xmlns:v="urn:schemas-microsoft-com:vml" xmlns:wp="http://schemas.openxmlformats.org/drawingml/2006/wordprocessingDrawing" xmlns:w10="urn:schemas-microsoft-com:office:word" xmlns:w="http://schemas.openxmlformats.org/wordprocessingml/2006/main" xmlns:wne="http://schemas.microsoft.com/office/word/2006/wordml">
-  <w:abstractNum w:abstractNumId="0">
+<w:numbering xmlns:wpc="http://schemas.microsoft.com/office/word/2010/wordprocessingCanvas" xmlns:cx="http://schemas.microsoft.com/office/drawing/2014/chartex" xmlns:cx1="http://schemas.microsoft.com/office/drawing/2015/9/8/chartex" xmlns:cx2="http://schemas.microsoft.com/office/drawing/2015/10/21/chartex" xmlns:cx3="http://schemas.microsoft.com/office/drawing/2016/5/9/chartex" xmlns:cx4="http://schemas.microsoft.com/office/drawing/2016/5/10/chartex" xmlns:cx5="http://schemas.microsoft.com/office/drawing/2016/5/11/chartex" xmlns:cx6="http://schemas.microsoft.com/office/drawing/2016/5/12/chartex" xmlns:cx7="http://schemas.microsoft.com/office/drawing/2016/5/13/chartex" xmlns:cx8="http://schemas.microsoft.com/office/drawing/2016/5/14/chartex" xmlns:mc="http://schemas.openxmlformats.org/markup-compatibility/2006" xmlns:aink="http://schemas.microsoft.com/office/drawing/2016/ink" xmlns:am3d="http://schemas.microsoft.com/office/drawing/2017/model3d" xmlns:o="urn:schemas-microsoft-com:office:office" xmlns:oel="http://schemas.microsoft.com/office/2019/extlst" xmlns:r="http://schemas.openxmlformats.org/officeDocument/2006/relationships" xmlns:m="http://schemas.openxmlformats.org/officeDocument/2006/math" xmlns:v="urn:schemas-microsoft-com:vml" xmlns:wp14="http://schemas.microsoft.com/office/word/2010/wordprocessingDrawing" xmlns:wp="http://schemas.openxmlformats.org/drawingml/2006/wordprocessingDrawing" xmlns:w10="urn:schemas-microsoft-com:office:word" xmlns:w="http://schemas.openxmlformats.org/wordprocessingml/2006/main" xmlns:w14="http://schemas.microsoft.com/office/word/2010/wordml" xmlns:w15="http://schemas.microsoft.com/office/word/2012/wordml" xmlns:w16cex="http://schemas.microsoft.com/office/word/2018/wordml/cex" xmlns:w16cid="http://schemas.microsoft.com/office/word/2016/wordml/cid" xmlns:w16="http://schemas.microsoft.com/office/word/2018/wordml" xmlns:w16sdtdh="http://schemas.microsoft.com/office/word/2020/wordml/sdtdatahash" xmlns:w16se="http://schemas.microsoft.com/office/word/2015/wordml/symex" xmlns:wpg="http://schemas.microsoft.com/office/word/2010/wordprocessingGroup" xmlns:wpi="http://schemas.microsoft.com/office/word/2010/wordprocessingInk" xmlns:wne="http://schemas.microsoft.com/office/word/2006/wordml" xmlns:wps="http://schemas.microsoft.com/office/word/2010/wordprocessingShape" mc:Ignorable="w14 w15 w16se w16cid w16 w16cex w16sdtdh wp14">
+  <w:abstractNum w:abstractNumId="0" w15:restartNumberingAfterBreak="0">
     <w:nsid w:val="041F4BDD"/>
     <w:multiLevelType w:val="hybridMultilevel"/>
     <w:tmpl w:val="5FEC4D42"/>
@@ -2744,7 +3200,7 @@
       </w:pPr>
     </w:lvl>
   </w:abstractNum>
-  <w:abstractNum w:abstractNumId="1">
+  <w:abstractNum w:abstractNumId="1" w15:restartNumberingAfterBreak="0">
     <w:nsid w:val="0B031138"/>
     <w:multiLevelType w:val="hybridMultilevel"/>
     <w:tmpl w:val="7752069A"/>
@@ -2857,7 +3313,7 @@
       </w:rPr>
     </w:lvl>
   </w:abstractNum>
-  <w:abstractNum w:abstractNumId="2">
+  <w:abstractNum w:abstractNumId="2" w15:restartNumberingAfterBreak="0">
     <w:nsid w:val="0D4E202E"/>
     <w:multiLevelType w:val="hybridMultilevel"/>
     <w:tmpl w:val="88C0C46C"/>
@@ -2948,7 +3404,7 @@
       </w:pPr>
     </w:lvl>
   </w:abstractNum>
-  <w:abstractNum w:abstractNumId="3">
+  <w:abstractNum w:abstractNumId="3" w15:restartNumberingAfterBreak="0">
     <w:nsid w:val="0ECC47E9"/>
     <w:multiLevelType w:val="hybridMultilevel"/>
     <w:tmpl w:val="D3AC2D66"/>
@@ -3039,7 +3495,7 @@
       </w:pPr>
     </w:lvl>
   </w:abstractNum>
-  <w:abstractNum w:abstractNumId="4">
+  <w:abstractNum w:abstractNumId="4" w15:restartNumberingAfterBreak="0">
     <w:nsid w:val="22250C5C"/>
     <w:multiLevelType w:val="hybridMultilevel"/>
     <w:tmpl w:val="A0BCB804"/>
@@ -3130,7 +3586,7 @@
       </w:pPr>
     </w:lvl>
   </w:abstractNum>
-  <w:abstractNum w:abstractNumId="5">
+  <w:abstractNum w:abstractNumId="5" w15:restartNumberingAfterBreak="0">
     <w:nsid w:val="253232B4"/>
     <w:multiLevelType w:val="hybridMultilevel"/>
     <w:tmpl w:val="D6BA2254"/>
@@ -3243,7 +3699,7 @@
       </w:rPr>
     </w:lvl>
   </w:abstractNum>
-  <w:abstractNum w:abstractNumId="6">
+  <w:abstractNum w:abstractNumId="6" w15:restartNumberingAfterBreak="0">
     <w:nsid w:val="2C834703"/>
     <w:multiLevelType w:val="hybridMultilevel"/>
     <w:tmpl w:val="1BF6F962"/>
@@ -3333,7 +3789,7 @@
       </w:pPr>
     </w:lvl>
   </w:abstractNum>
-  <w:abstractNum w:abstractNumId="7">
+  <w:abstractNum w:abstractNumId="7" w15:restartNumberingAfterBreak="0">
     <w:nsid w:val="2D873DC4"/>
     <w:multiLevelType w:val="hybridMultilevel"/>
     <w:tmpl w:val="86B8DCF8"/>
@@ -3446,7 +3902,7 @@
       </w:rPr>
     </w:lvl>
   </w:abstractNum>
-  <w:abstractNum w:abstractNumId="8">
+  <w:abstractNum w:abstractNumId="8" w15:restartNumberingAfterBreak="0">
     <w:nsid w:val="2DD4677A"/>
     <w:multiLevelType w:val="hybridMultilevel"/>
     <w:tmpl w:val="08EA429A"/>
@@ -3559,7 +4015,7 @@
       </w:rPr>
     </w:lvl>
   </w:abstractNum>
-  <w:abstractNum w:abstractNumId="9">
+  <w:abstractNum w:abstractNumId="9" w15:restartNumberingAfterBreak="0">
     <w:nsid w:val="3027062B"/>
     <w:multiLevelType w:val="hybridMultilevel"/>
     <w:tmpl w:val="E26CDD8A"/>
@@ -3672,7 +4128,7 @@
       </w:rPr>
     </w:lvl>
   </w:abstractNum>
-  <w:abstractNum w:abstractNumId="10">
+  <w:abstractNum w:abstractNumId="10" w15:restartNumberingAfterBreak="0">
     <w:nsid w:val="31D73513"/>
     <w:multiLevelType w:val="hybridMultilevel"/>
     <w:tmpl w:val="AC9C8854"/>
@@ -3762,7 +4218,7 @@
       </w:pPr>
     </w:lvl>
   </w:abstractNum>
-  <w:abstractNum w:abstractNumId="11">
+  <w:abstractNum w:abstractNumId="11" w15:restartNumberingAfterBreak="0">
     <w:nsid w:val="3B840252"/>
     <w:multiLevelType w:val="hybridMultilevel"/>
     <w:tmpl w:val="5FA6E714"/>
@@ -3853,7 +4309,7 @@
       </w:pPr>
     </w:lvl>
   </w:abstractNum>
-  <w:abstractNum w:abstractNumId="12">
+  <w:abstractNum w:abstractNumId="12" w15:restartNumberingAfterBreak="0">
     <w:nsid w:val="43F5572C"/>
     <w:multiLevelType w:val="hybridMultilevel"/>
     <w:tmpl w:val="E5A6C2AE"/>
@@ -3966,7 +4422,7 @@
       </w:rPr>
     </w:lvl>
   </w:abstractNum>
-  <w:abstractNum w:abstractNumId="13">
+  <w:abstractNum w:abstractNumId="13" w15:restartNumberingAfterBreak="0">
     <w:nsid w:val="44FB22FB"/>
     <w:multiLevelType w:val="hybridMultilevel"/>
     <w:tmpl w:val="4978E346"/>
@@ -4056,7 +4512,7 @@
       </w:pPr>
     </w:lvl>
   </w:abstractNum>
-  <w:abstractNum w:abstractNumId="14">
+  <w:abstractNum w:abstractNumId="14" w15:restartNumberingAfterBreak="0">
     <w:nsid w:val="462D63AD"/>
     <w:multiLevelType w:val="hybridMultilevel"/>
     <w:tmpl w:val="7610CAA2"/>
@@ -4146,7 +4602,7 @@
       </w:pPr>
     </w:lvl>
   </w:abstractNum>
-  <w:abstractNum w:abstractNumId="15">
+  <w:abstractNum w:abstractNumId="15" w15:restartNumberingAfterBreak="0">
     <w:nsid w:val="4BD26EEF"/>
     <w:multiLevelType w:val="multilevel"/>
     <w:tmpl w:val="133EB752"/>
@@ -4295,7 +4751,7 @@
       </w:rPr>
     </w:lvl>
   </w:abstractNum>
-  <w:abstractNum w:abstractNumId="16">
+  <w:abstractNum w:abstractNumId="16" w15:restartNumberingAfterBreak="0">
     <w:nsid w:val="4FC7551C"/>
     <w:multiLevelType w:val="hybridMultilevel"/>
     <w:tmpl w:val="CF9AC248"/>
@@ -4385,7 +4841,7 @@
       </w:pPr>
     </w:lvl>
   </w:abstractNum>
-  <w:abstractNum w:abstractNumId="17">
+  <w:abstractNum w:abstractNumId="17" w15:restartNumberingAfterBreak="0">
     <w:nsid w:val="5110082B"/>
     <w:multiLevelType w:val="hybridMultilevel"/>
     <w:tmpl w:val="0B00654C"/>
@@ -4498,7 +4954,7 @@
       </w:rPr>
     </w:lvl>
   </w:abstractNum>
-  <w:abstractNum w:abstractNumId="18">
+  <w:abstractNum w:abstractNumId="18" w15:restartNumberingAfterBreak="0">
     <w:nsid w:val="54AA34D5"/>
     <w:multiLevelType w:val="hybridMultilevel"/>
     <w:tmpl w:val="258A7294"/>
@@ -4590,7 +5046,7 @@
       </w:pPr>
     </w:lvl>
   </w:abstractNum>
-  <w:abstractNum w:abstractNumId="19">
+  <w:abstractNum w:abstractNumId="19" w15:restartNumberingAfterBreak="0">
     <w:nsid w:val="54F9158B"/>
     <w:multiLevelType w:val="hybridMultilevel"/>
     <w:tmpl w:val="73D2B766"/>
@@ -4703,7 +5159,7 @@
       </w:rPr>
     </w:lvl>
   </w:abstractNum>
-  <w:abstractNum w:abstractNumId="20">
+  <w:abstractNum w:abstractNumId="20" w15:restartNumberingAfterBreak="0">
     <w:nsid w:val="59EA340B"/>
     <w:multiLevelType w:val="hybridMultilevel"/>
     <w:tmpl w:val="7E6ED78A"/>
@@ -4816,7 +5272,7 @@
       </w:rPr>
     </w:lvl>
   </w:abstractNum>
-  <w:abstractNum w:abstractNumId="21">
+  <w:abstractNum w:abstractNumId="21" w15:restartNumberingAfterBreak="0">
     <w:nsid w:val="60D10231"/>
     <w:multiLevelType w:val="hybridMultilevel"/>
     <w:tmpl w:val="6ADCD5D0"/>
@@ -4929,7 +5385,7 @@
       </w:rPr>
     </w:lvl>
   </w:abstractNum>
-  <w:abstractNum w:abstractNumId="22">
+  <w:abstractNum w:abstractNumId="22" w15:restartNumberingAfterBreak="0">
     <w:nsid w:val="6BD6330E"/>
     <w:multiLevelType w:val="hybridMultilevel"/>
     <w:tmpl w:val="A07ADC90"/>
@@ -5019,7 +5475,7 @@
       </w:pPr>
     </w:lvl>
   </w:abstractNum>
-  <w:abstractNum w:abstractNumId="23">
+  <w:abstractNum w:abstractNumId="23" w15:restartNumberingAfterBreak="0">
     <w:nsid w:val="6FF0148F"/>
     <w:multiLevelType w:val="hybridMultilevel"/>
     <w:tmpl w:val="E97CFF6E"/>
@@ -5110,7 +5566,7 @@
       </w:pPr>
     </w:lvl>
   </w:abstractNum>
-  <w:abstractNum w:abstractNumId="24">
+  <w:abstractNum w:abstractNumId="24" w15:restartNumberingAfterBreak="0">
     <w:nsid w:val="73A72B95"/>
     <w:multiLevelType w:val="hybridMultilevel"/>
     <w:tmpl w:val="3FB0CC06"/>
@@ -5223,7 +5679,7 @@
       </w:rPr>
     </w:lvl>
   </w:abstractNum>
-  <w:abstractNum w:abstractNumId="25">
+  <w:abstractNum w:abstractNumId="25" w15:restartNumberingAfterBreak="0">
     <w:nsid w:val="749C4E29"/>
     <w:multiLevelType w:val="hybridMultilevel"/>
     <w:tmpl w:val="87DC9228"/>
@@ -5336,7 +5792,7 @@
       </w:rPr>
     </w:lvl>
   </w:abstractNum>
-  <w:abstractNum w:abstractNumId="26">
+  <w:abstractNum w:abstractNumId="26" w15:restartNumberingAfterBreak="0">
     <w:nsid w:val="76311689"/>
     <w:multiLevelType w:val="multilevel"/>
     <w:tmpl w:val="52CAAAEA"/>
@@ -5422,7 +5878,7 @@
       </w:pPr>
     </w:lvl>
   </w:abstractNum>
-  <w:abstractNum w:abstractNumId="27">
+  <w:abstractNum w:abstractNumId="27" w15:restartNumberingAfterBreak="0">
     <w:nsid w:val="77722A9C"/>
     <w:multiLevelType w:val="hybridMultilevel"/>
     <w:tmpl w:val="9A2E730C"/>
@@ -5513,7 +5969,7 @@
       </w:pPr>
     </w:lvl>
   </w:abstractNum>
-  <w:abstractNum w:abstractNumId="28">
+  <w:abstractNum w:abstractNumId="28" w15:restartNumberingAfterBreak="0">
     <w:nsid w:val="7C3A071A"/>
     <w:multiLevelType w:val="hybridMultilevel"/>
     <w:tmpl w:val="4792FCF0"/>
@@ -5605,7 +6061,7 @@
       </w:pPr>
     </w:lvl>
   </w:abstractNum>
-  <w:abstractNum w:abstractNumId="29">
+  <w:abstractNum w:abstractNumId="29" w15:restartNumberingAfterBreak="0">
     <w:nsid w:val="7E6A7504"/>
     <w:multiLevelType w:val="hybridMultilevel"/>
     <w:tmpl w:val="E46A5A50"/>
@@ -5695,7 +6151,7 @@
       </w:pPr>
     </w:lvl>
   </w:abstractNum>
-  <w:abstractNum w:abstractNumId="30">
+  <w:abstractNum w:abstractNumId="30" w15:restartNumberingAfterBreak="0">
     <w:nsid w:val="7EBB1A18"/>
     <w:multiLevelType w:val="hybridMultilevel"/>
     <w:tmpl w:val="82464A4A"/>
@@ -5785,131 +6241,131 @@
       </w:pPr>
     </w:lvl>
   </w:abstractNum>
-  <w:num w:numId="1">
+  <w:num w:numId="1" w16cid:durableId="1987972283">
     <w:abstractNumId w:val="26"/>
   </w:num>
-  <w:num w:numId="2">
+  <w:num w:numId="2" w16cid:durableId="837768319">
     <w:abstractNumId w:val="26"/>
   </w:num>
-  <w:num w:numId="3">
+  <w:num w:numId="3" w16cid:durableId="1879314341">
     <w:abstractNumId w:val="26"/>
   </w:num>
-  <w:num w:numId="4">
+  <w:num w:numId="4" w16cid:durableId="83500039">
     <w:abstractNumId w:val="26"/>
   </w:num>
-  <w:num w:numId="5">
+  <w:num w:numId="5" w16cid:durableId="502009313">
     <w:abstractNumId w:val="26"/>
   </w:num>
-  <w:num w:numId="6">
+  <w:num w:numId="6" w16cid:durableId="286861512">
     <w:abstractNumId w:val="26"/>
   </w:num>
-  <w:num w:numId="7">
+  <w:num w:numId="7" w16cid:durableId="1176654207">
     <w:abstractNumId w:val="26"/>
   </w:num>
-  <w:num w:numId="8">
+  <w:num w:numId="8" w16cid:durableId="1501695602">
     <w:abstractNumId w:val="26"/>
   </w:num>
-  <w:num w:numId="9">
+  <w:num w:numId="9" w16cid:durableId="771323554">
     <w:abstractNumId w:val="26"/>
   </w:num>
-  <w:num w:numId="10">
+  <w:num w:numId="10" w16cid:durableId="1739740578">
     <w:abstractNumId w:val="26"/>
   </w:num>
-  <w:num w:numId="11">
+  <w:num w:numId="11" w16cid:durableId="614141062">
     <w:abstractNumId w:val="3"/>
   </w:num>
-  <w:num w:numId="12">
+  <w:num w:numId="12" w16cid:durableId="784271779">
     <w:abstractNumId w:val="27"/>
   </w:num>
-  <w:num w:numId="13">
+  <w:num w:numId="13" w16cid:durableId="1477794658">
     <w:abstractNumId w:val="30"/>
   </w:num>
-  <w:num w:numId="14">
+  <w:num w:numId="14" w16cid:durableId="1958901005">
     <w:abstractNumId w:val="6"/>
   </w:num>
-  <w:num w:numId="15">
+  <w:num w:numId="15" w16cid:durableId="617830761">
     <w:abstractNumId w:val="14"/>
   </w:num>
-  <w:num w:numId="16">
+  <w:num w:numId="16" w16cid:durableId="1389720882">
     <w:abstractNumId w:val="13"/>
   </w:num>
-  <w:num w:numId="17">
+  <w:num w:numId="17" w16cid:durableId="356347875">
     <w:abstractNumId w:val="23"/>
   </w:num>
-  <w:num w:numId="18">
+  <w:num w:numId="18" w16cid:durableId="123814374">
     <w:abstractNumId w:val="2"/>
   </w:num>
-  <w:num w:numId="19">
+  <w:num w:numId="19" w16cid:durableId="1988585754">
     <w:abstractNumId w:val="11"/>
   </w:num>
-  <w:num w:numId="20">
+  <w:num w:numId="20" w16cid:durableId="649750088">
     <w:abstractNumId w:val="4"/>
   </w:num>
-  <w:num w:numId="21">
+  <w:num w:numId="21" w16cid:durableId="1495343350">
     <w:abstractNumId w:val="22"/>
   </w:num>
-  <w:num w:numId="22">
+  <w:num w:numId="22" w16cid:durableId="1441950180">
     <w:abstractNumId w:val="10"/>
   </w:num>
-  <w:num w:numId="23">
+  <w:num w:numId="23" w16cid:durableId="26830938">
     <w:abstractNumId w:val="29"/>
   </w:num>
-  <w:num w:numId="24">
+  <w:num w:numId="24" w16cid:durableId="861749515">
     <w:abstractNumId w:val="18"/>
   </w:num>
-  <w:num w:numId="25">
+  <w:num w:numId="25" w16cid:durableId="1927689083">
     <w:abstractNumId w:val="0"/>
   </w:num>
-  <w:num w:numId="26">
+  <w:num w:numId="26" w16cid:durableId="28993349">
     <w:abstractNumId w:val="28"/>
   </w:num>
-  <w:num w:numId="27">
+  <w:num w:numId="27" w16cid:durableId="2048791965">
     <w:abstractNumId w:val="16"/>
   </w:num>
-  <w:num w:numId="28">
+  <w:num w:numId="28" w16cid:durableId="89471224">
     <w:abstractNumId w:val="7"/>
   </w:num>
-  <w:num w:numId="29">
+  <w:num w:numId="29" w16cid:durableId="1842041610">
     <w:abstractNumId w:val="24"/>
   </w:num>
-  <w:num w:numId="30">
+  <w:num w:numId="30" w16cid:durableId="742144247">
     <w:abstractNumId w:val="8"/>
   </w:num>
-  <w:num w:numId="31">
+  <w:num w:numId="31" w16cid:durableId="1080715749">
     <w:abstractNumId w:val="20"/>
   </w:num>
-  <w:num w:numId="32">
+  <w:num w:numId="32" w16cid:durableId="1586376709">
     <w:abstractNumId w:val="19"/>
   </w:num>
-  <w:num w:numId="33">
+  <w:num w:numId="33" w16cid:durableId="2119521497">
     <w:abstractNumId w:val="5"/>
   </w:num>
-  <w:num w:numId="34">
+  <w:num w:numId="34" w16cid:durableId="15153534">
     <w:abstractNumId w:val="25"/>
   </w:num>
-  <w:num w:numId="35">
+  <w:num w:numId="35" w16cid:durableId="1937667702">
     <w:abstractNumId w:val="21"/>
   </w:num>
-  <w:num w:numId="36">
+  <w:num w:numId="36" w16cid:durableId="1718510699">
     <w:abstractNumId w:val="9"/>
   </w:num>
-  <w:num w:numId="37">
+  <w:num w:numId="37" w16cid:durableId="1839953957">
     <w:abstractNumId w:val="15"/>
   </w:num>
-  <w:num w:numId="38">
+  <w:num w:numId="38" w16cid:durableId="1210461886">
     <w:abstractNumId w:val="12"/>
   </w:num>
-  <w:num w:numId="39">
+  <w:num w:numId="39" w16cid:durableId="2139104499">
     <w:abstractNumId w:val="1"/>
   </w:num>
-  <w:num w:numId="40">
+  <w:num w:numId="40" w16cid:durableId="2046976708">
     <w:abstractNumId w:val="17"/>
   </w:num>
 </w:numbering>
 </file>
 
 <file path=word/styles.xml><?xml version="1.0" encoding="utf-8"?>
-<w:styles xmlns:r="http://schemas.openxmlformats.org/officeDocument/2006/relationships" xmlns:w="http://schemas.openxmlformats.org/wordprocessingml/2006/main">
+<w:styles xmlns:mc="http://schemas.openxmlformats.org/markup-compatibility/2006" xmlns:r="http://schemas.openxmlformats.org/officeDocument/2006/relationships" xmlns:w="http://schemas.openxmlformats.org/wordprocessingml/2006/main" xmlns:w14="http://schemas.microsoft.com/office/word/2010/wordml" xmlns:w15="http://schemas.microsoft.com/office/word/2012/wordml" xmlns:w16cex="http://schemas.microsoft.com/office/word/2018/wordml/cex" xmlns:w16cid="http://schemas.microsoft.com/office/word/2016/wordml/cid" xmlns:w16="http://schemas.microsoft.com/office/word/2018/wordml" xmlns:w16sdtdh="http://schemas.microsoft.com/office/word/2020/wordml/sdtdatahash" xmlns:w16se="http://schemas.microsoft.com/office/word/2015/wordml/symex" mc:Ignorable="w14 w15 w16se w16cid w16 w16cex w16sdtdh">
   <w:docDefaults>
     <w:rPrDefault>
       <w:rPr>
@@ -5925,144 +6381,383 @@
       </w:pPr>
     </w:pPrDefault>
   </w:docDefaults>
-  <w:latentStyles w:defLockedState="0" w:defUIPriority="99" w:defSemiHidden="1" w:defUnhideWhenUsed="1" w:defQFormat="0" w:count="267">
-    <w:lsdException w:name="Normal" w:semiHidden="0" w:uiPriority="0" w:unhideWhenUsed="0" w:qFormat="1"/>
-    <w:lsdException w:name="heading 1" w:semiHidden="0" w:uiPriority="9" w:unhideWhenUsed="0" w:qFormat="1"/>
-    <w:lsdException w:name="heading 2" w:uiPriority="9" w:qFormat="1"/>
-    <w:lsdException w:name="heading 3" w:uiPriority="9" w:qFormat="1"/>
-    <w:lsdException w:name="heading 4" w:uiPriority="9" w:qFormat="1"/>
-    <w:lsdException w:name="heading 5" w:uiPriority="9" w:qFormat="1"/>
-    <w:lsdException w:name="heading 6" w:uiPriority="9" w:qFormat="1"/>
-    <w:lsdException w:name="heading 7" w:uiPriority="9" w:qFormat="1"/>
-    <w:lsdException w:name="heading 8" w:uiPriority="9" w:qFormat="1"/>
-    <w:lsdException w:name="heading 9" w:uiPriority="9" w:qFormat="1"/>
-    <w:lsdException w:name="toc 1" w:uiPriority="39"/>
-    <w:lsdException w:name="toc 2" w:uiPriority="39"/>
-    <w:lsdException w:name="toc 3" w:uiPriority="39"/>
-    <w:lsdException w:name="toc 4" w:uiPriority="39"/>
-    <w:lsdException w:name="toc 5" w:uiPriority="39"/>
-    <w:lsdException w:name="toc 6" w:uiPriority="39"/>
-    <w:lsdException w:name="toc 7" w:uiPriority="39"/>
-    <w:lsdException w:name="toc 8" w:uiPriority="39"/>
-    <w:lsdException w:name="toc 9" w:uiPriority="39"/>
-    <w:lsdException w:name="caption" w:uiPriority="35" w:qFormat="1"/>
-    <w:lsdException w:name="Title" w:semiHidden="0" w:uiPriority="10" w:unhideWhenUsed="0" w:qFormat="1"/>
-    <w:lsdException w:name="Default Paragraph Font" w:uiPriority="1"/>
-    <w:lsdException w:name="Subtitle" w:semiHidden="0" w:uiPriority="11" w:unhideWhenUsed="0" w:qFormat="1"/>
-    <w:lsdException w:name="Strong" w:semiHidden="0" w:uiPriority="22" w:unhideWhenUsed="0" w:qFormat="1"/>
-    <w:lsdException w:name="Emphasis" w:semiHidden="0" w:uiPriority="20" w:unhideWhenUsed="0" w:qFormat="1"/>
-    <w:lsdException w:name="Table Grid" w:semiHidden="0" w:uiPriority="39" w:unhideWhenUsed="0"/>
-    <w:lsdException w:name="Placeholder Text" w:unhideWhenUsed="0"/>
-    <w:lsdException w:name="No Spacing" w:semiHidden="0" w:uiPriority="1" w:unhideWhenUsed="0" w:qFormat="1"/>
-    <w:lsdException w:name="Light Shading" w:semiHidden="0" w:uiPriority="60" w:unhideWhenUsed="0"/>
-    <w:lsdException w:name="Light List" w:semiHidden="0" w:uiPriority="61" w:unhideWhenUsed="0"/>
-    <w:lsdException w:name="Light Grid" w:semiHidden="0" w:uiPriority="62" w:unhideWhenUsed="0"/>
-    <w:lsdException w:name="Medium Shading 1" w:semiHidden="0" w:uiPriority="63" w:unhideWhenUsed="0"/>
-    <w:lsdException w:name="Medium Shading 2" w:semiHidden="0" w:uiPriority="64" w:unhideWhenUsed="0"/>
-    <w:lsdException w:name="Medium List 1" w:semiHidden="0" w:uiPriority="65" w:unhideWhenUsed="0"/>
-    <w:lsdException w:name="Medium List 2" w:semiHidden="0" w:uiPriority="66" w:unhideWhenUsed="0"/>
-    <w:lsdException w:name="Medium Grid 1" w:semiHidden="0" w:uiPriority="67" w:unhideWhenUsed="0"/>
-    <w:lsdException w:name="Medium Grid 2" w:semiHidden="0" w:uiPriority="68" w:unhideWhenUsed="0"/>
-    <w:lsdException w:name="Medium Grid 3" w:semiHidden="0" w:uiPriority="69" w:unhideWhenUsed="0"/>
-    <w:lsdException w:name="Dark List" w:semiHidden="0" w:uiPriority="70" w:unhideWhenUsed="0"/>
-    <w:lsdException w:name="Colorful Shading" w:semiHidden="0" w:uiPriority="71" w:unhideWhenUsed="0"/>
-    <w:lsdException w:name="Colorful List" w:semiHidden="0" w:uiPriority="72" w:unhideWhenUsed="0"/>
-    <w:lsdException w:name="Colorful Grid" w:semiHidden="0" w:uiPriority="73" w:unhideWhenUsed="0"/>
-    <w:lsdException w:name="Light Shading Accent 1" w:semiHidden="0" w:uiPriority="60" w:unhideWhenUsed="0"/>
-    <w:lsdException w:name="Light List Accent 1" w:semiHidden="0" w:uiPriority="61" w:unhideWhenUsed="0"/>
-    <w:lsdException w:name="Light Grid Accent 1" w:semiHidden="0" w:uiPriority="62" w:unhideWhenUsed="0"/>
-    <w:lsdException w:name="Medium Shading 1 Accent 1" w:semiHidden="0" w:uiPriority="63" w:unhideWhenUsed="0"/>
-    <w:lsdException w:name="Medium Shading 2 Accent 1" w:semiHidden="0" w:uiPriority="64" w:unhideWhenUsed="0"/>
-    <w:lsdException w:name="Medium List 1 Accent 1" w:semiHidden="0" w:uiPriority="65" w:unhideWhenUsed="0"/>
-    <w:lsdException w:name="Revision" w:unhideWhenUsed="0"/>
-    <w:lsdException w:name="List Paragraph" w:semiHidden="0" w:uiPriority="34" w:unhideWhenUsed="0" w:qFormat="1"/>
-    <w:lsdException w:name="Quote" w:semiHidden="0" w:uiPriority="29" w:unhideWhenUsed="0" w:qFormat="1"/>
-    <w:lsdException w:name="Intense Quote" w:semiHidden="0" w:uiPriority="30" w:unhideWhenUsed="0" w:qFormat="1"/>
-    <w:lsdException w:name="Medium List 2 Accent 1" w:semiHidden="0" w:uiPriority="66" w:unhideWhenUsed="0"/>
-    <w:lsdException w:name="Medium Grid 1 Accent 1" w:semiHidden="0" w:uiPriority="67" w:unhideWhenUsed="0"/>
-    <w:lsdException w:name="Medium Grid 2 Accent 1" w:semiHidden="0" w:uiPriority="68" w:unhideWhenUsed="0"/>
-    <w:lsdException w:name="Medium Grid 3 Accent 1" w:semiHidden="0" w:uiPriority="69" w:unhideWhenUsed="0"/>
-    <w:lsdException w:name="Dark List Accent 1" w:semiHidden="0" w:uiPriority="70" w:unhideWhenUsed="0"/>
-    <w:lsdException w:name="Colorful Shading Accent 1" w:semiHidden="0" w:uiPriority="71" w:unhideWhenUsed="0"/>
-    <w:lsdException w:name="Colorful List Accent 1" w:semiHidden="0" w:uiPriority="72" w:unhideWhenUsed="0"/>
-    <w:lsdException w:name="Colorful Grid Accent 1" w:semiHidden="0" w:uiPriority="73" w:unhideWhenUsed="0"/>
-    <w:lsdException w:name="Light Shading Accent 2" w:semiHidden="0" w:uiPriority="60" w:unhideWhenUsed="0"/>
-    <w:lsdException w:name="Light List Accent 2" w:semiHidden="0" w:uiPriority="61" w:unhideWhenUsed="0"/>
-    <w:lsdException w:name="Light Grid Accent 2" w:semiHidden="0" w:uiPriority="62" w:unhideWhenUsed="0"/>
-    <w:lsdException w:name="Medium Shading 1 Accent 2" w:semiHidden="0" w:uiPriority="63" w:unhideWhenUsed="0"/>
-    <w:lsdException w:name="Medium Shading 2 Accent 2" w:semiHidden="0" w:uiPriority="64" w:unhideWhenUsed="0"/>
-    <w:lsdException w:name="Medium List 1 Accent 2" w:semiHidden="0" w:uiPriority="65" w:unhideWhenUsed="0"/>
-    <w:lsdException w:name="Medium List 2 Accent 2" w:semiHidden="0" w:uiPriority="66" w:unhideWhenUsed="0"/>
-    <w:lsdException w:name="Medium Grid 1 Accent 2" w:semiHidden="0" w:uiPriority="67" w:unhideWhenUsed="0"/>
-    <w:lsdException w:name="Medium Grid 2 Accent 2" w:semiHidden="0" w:uiPriority="68" w:unhideWhenUsed="0"/>
-    <w:lsdException w:name="Medium Grid 3 Accent 2" w:semiHidden="0" w:uiPriority="69" w:unhideWhenUsed="0"/>
-    <w:lsdException w:name="Dark List Accent 2" w:semiHidden="0" w:uiPriority="70" w:unhideWhenUsed="0"/>
-    <w:lsdException w:name="Colorful Shading Accent 2" w:semiHidden="0" w:uiPriority="71" w:unhideWhenUsed="0"/>
-    <w:lsdException w:name="Colorful List Accent 2" w:semiHidden="0" w:uiPriority="72" w:unhideWhenUsed="0"/>
-    <w:lsdException w:name="Colorful Grid Accent 2" w:semiHidden="0" w:uiPriority="73" w:unhideWhenUsed="0"/>
-    <w:lsdException w:name="Light Shading Accent 3" w:semiHidden="0" w:uiPriority="60" w:unhideWhenUsed="0"/>
-    <w:lsdException w:name="Light List Accent 3" w:semiHidden="0" w:uiPriority="61" w:unhideWhenUsed="0"/>
-    <w:lsdException w:name="Light Grid Accent 3" w:semiHidden="0" w:uiPriority="62" w:unhideWhenUsed="0"/>
-    <w:lsdException w:name="Medium Shading 1 Accent 3" w:semiHidden="0" w:uiPriority="63" w:unhideWhenUsed="0"/>
-    <w:lsdException w:name="Medium Shading 2 Accent 3" w:semiHidden="0" w:uiPriority="64" w:unhideWhenUsed="0"/>
-    <w:lsdException w:name="Medium List 1 Accent 3" w:semiHidden="0" w:uiPriority="65" w:unhideWhenUsed="0"/>
-    <w:lsdException w:name="Medium List 2 Accent 3" w:semiHidden="0" w:uiPriority="66" w:unhideWhenUsed="0"/>
-    <w:lsdException w:name="Medium Grid 1 Accent 3" w:semiHidden="0" w:uiPriority="67" w:unhideWhenUsed="0"/>
-    <w:lsdException w:name="Medium Grid 2 Accent 3" w:semiHidden="0" w:uiPriority="68" w:unhideWhenUsed="0"/>
-    <w:lsdException w:name="Medium Grid 3 Accent 3" w:semiHidden="0" w:uiPriority="69" w:unhideWhenUsed="0"/>
-    <w:lsdException w:name="Dark List Accent 3" w:semiHidden="0" w:uiPriority="70" w:unhideWhenUsed="0"/>
-    <w:lsdException w:name="Colorful Shading Accent 3" w:semiHidden="0" w:uiPriority="71" w:unhideWhenUsed="0"/>
-    <w:lsdException w:name="Colorful List Accent 3" w:semiHidden="0" w:uiPriority="72" w:unhideWhenUsed="0"/>
-    <w:lsdException w:name="Colorful Grid Accent 3" w:semiHidden="0" w:uiPriority="73" w:unhideWhenUsed="0"/>
-    <w:lsdException w:name="Light Shading Accent 4" w:semiHidden="0" w:uiPriority="60" w:unhideWhenUsed="0"/>
-    <w:lsdException w:name="Light List Accent 4" w:semiHidden="0" w:uiPriority="61" w:unhideWhenUsed="0"/>
-    <w:lsdException w:name="Light Grid Accent 4" w:semiHidden="0" w:uiPriority="62" w:unhideWhenUsed="0"/>
-    <w:lsdException w:name="Medium Shading 1 Accent 4" w:semiHidden="0" w:uiPriority="63" w:unhideWhenUsed="0"/>
-    <w:lsdException w:name="Medium Shading 2 Accent 4" w:semiHidden="0" w:uiPriority="64" w:unhideWhenUsed="0"/>
-    <w:lsdException w:name="Medium List 1 Accent 4" w:semiHidden="0" w:uiPriority="65" w:unhideWhenUsed="0"/>
-    <w:lsdException w:name="Medium List 2 Accent 4" w:semiHidden="0" w:uiPriority="66" w:unhideWhenUsed="0"/>
-    <w:lsdException w:name="Medium Grid 1 Accent 4" w:semiHidden="0" w:uiPriority="67" w:unhideWhenUsed="0"/>
-    <w:lsdException w:name="Medium Grid 2 Accent 4" w:semiHidden="0" w:uiPriority="68" w:unhideWhenUsed="0"/>
-    <w:lsdException w:name="Medium Grid 3 Accent 4" w:semiHidden="0" w:uiPriority="69" w:unhideWhenUsed="0"/>
-    <w:lsdException w:name="Dark List Accent 4" w:semiHidden="0" w:uiPriority="70" w:unhideWhenUsed="0"/>
-    <w:lsdException w:name="Colorful Shading Accent 4" w:semiHidden="0" w:uiPriority="71" w:unhideWhenUsed="0"/>
-    <w:lsdException w:name="Colorful List Accent 4" w:semiHidden="0" w:uiPriority="72" w:unhideWhenUsed="0"/>
-    <w:lsdException w:name="Colorful Grid Accent 4" w:semiHidden="0" w:uiPriority="73" w:unhideWhenUsed="0"/>
-    <w:lsdException w:name="Light Shading Accent 5" w:semiHidden="0" w:uiPriority="60" w:unhideWhenUsed="0"/>
-    <w:lsdException w:name="Light List Accent 5" w:semiHidden="0" w:uiPriority="61" w:unhideWhenUsed="0"/>
-    <w:lsdException w:name="Light Grid Accent 5" w:semiHidden="0" w:uiPriority="62" w:unhideWhenUsed="0"/>
-    <w:lsdException w:name="Medium Shading 1 Accent 5" w:semiHidden="0" w:uiPriority="63" w:unhideWhenUsed="0"/>
-    <w:lsdException w:name="Medium Shading 2 Accent 5" w:semiHidden="0" w:uiPriority="64" w:unhideWhenUsed="0"/>
-    <w:lsdException w:name="Medium List 1 Accent 5" w:semiHidden="0" w:uiPriority="65" w:unhideWhenUsed="0"/>
-    <w:lsdException w:name="Medium List 2 Accent 5" w:semiHidden="0" w:uiPriority="66" w:unhideWhenUsed="0"/>
-    <w:lsdException w:name="Medium Grid 1 Accent 5" w:semiHidden="0" w:uiPriority="67" w:unhideWhenUsed="0"/>
-    <w:lsdException w:name="Medium Grid 2 Accent 5" w:semiHidden="0" w:uiPriority="68" w:unhideWhenUsed="0"/>
-    <w:lsdException w:name="Medium Grid 3 Accent 5" w:semiHidden="0" w:uiPriority="69" w:unhideWhenUsed="0"/>
-    <w:lsdException w:name="Dark List Accent 5" w:semiHidden="0" w:uiPriority="70" w:unhideWhenUsed="0"/>
-    <w:lsdException w:name="Colorful Shading Accent 5" w:semiHidden="0" w:uiPriority="71" w:unhideWhenUsed="0"/>
-    <w:lsdException w:name="Colorful List Accent 5" w:semiHidden="0" w:uiPriority="72" w:unhideWhenUsed="0"/>
-    <w:lsdException w:name="Colorful Grid Accent 5" w:semiHidden="0" w:uiPriority="73" w:unhideWhenUsed="0"/>
-    <w:lsdException w:name="Light Shading Accent 6" w:semiHidden="0" w:uiPriority="60" w:unhideWhenUsed="0"/>
-    <w:lsdException w:name="Light List Accent 6" w:semiHidden="0" w:uiPriority="61" w:unhideWhenUsed="0"/>
-    <w:lsdException w:name="Light Grid Accent 6" w:semiHidden="0" w:uiPriority="62" w:unhideWhenUsed="0"/>
-    <w:lsdException w:name="Medium Shading 1 Accent 6" w:semiHidden="0" w:uiPriority="63" w:unhideWhenUsed="0"/>
-    <w:lsdException w:name="Medium Shading 2 Accent 6" w:semiHidden="0" w:uiPriority="64" w:unhideWhenUsed="0"/>
-    <w:lsdException w:name="Medium List 1 Accent 6" w:semiHidden="0" w:uiPriority="65" w:unhideWhenUsed="0"/>
-    <w:lsdException w:name="Medium List 2 Accent 6" w:semiHidden="0" w:uiPriority="66" w:unhideWhenUsed="0"/>
-    <w:lsdException w:name="Medium Grid 1 Accent 6" w:semiHidden="0" w:uiPriority="67" w:unhideWhenUsed="0"/>
-    <w:lsdException w:name="Medium Grid 2 Accent 6" w:semiHidden="0" w:uiPriority="68" w:unhideWhenUsed="0"/>
-    <w:lsdException w:name="Medium Grid 3 Accent 6" w:semiHidden="0" w:uiPriority="69" w:unhideWhenUsed="0"/>
-    <w:lsdException w:name="Dark List Accent 6" w:semiHidden="0" w:uiPriority="70" w:unhideWhenUsed="0"/>
-    <w:lsdException w:name="Colorful Shading Accent 6" w:semiHidden="0" w:uiPriority="71" w:unhideWhenUsed="0"/>
-    <w:lsdException w:name="Colorful List Accent 6" w:semiHidden="0" w:uiPriority="72" w:unhideWhenUsed="0"/>
-    <w:lsdException w:name="Colorful Grid Accent 6" w:semiHidden="0" w:uiPriority="73" w:unhideWhenUsed="0"/>
-    <w:lsdException w:name="Subtle Emphasis" w:semiHidden="0" w:uiPriority="19" w:unhideWhenUsed="0" w:qFormat="1"/>
-    <w:lsdException w:name="Intense Emphasis" w:semiHidden="0" w:uiPriority="21" w:unhideWhenUsed="0" w:qFormat="1"/>
-    <w:lsdException w:name="Subtle Reference" w:semiHidden="0" w:uiPriority="31" w:unhideWhenUsed="0" w:qFormat="1"/>
-    <w:lsdException w:name="Intense Reference" w:semiHidden="0" w:uiPriority="32" w:unhideWhenUsed="0" w:qFormat="1"/>
-    <w:lsdException w:name="Book Title" w:semiHidden="0" w:uiPriority="33" w:unhideWhenUsed="0" w:qFormat="1"/>
-    <w:lsdException w:name="Bibliography" w:uiPriority="37"/>
-    <w:lsdException w:name="TOC Heading" w:uiPriority="39" w:qFormat="1"/>
+  <w:latentStyles w:defLockedState="0" w:defUIPriority="99" w:defSemiHidden="0" w:defUnhideWhenUsed="0" w:defQFormat="0" w:count="376">
+    <w:lsdException w:name="Normal" w:uiPriority="0" w:qFormat="1"/>
+    <w:lsdException w:name="heading 1" w:uiPriority="9" w:qFormat="1"/>
+    <w:lsdException w:name="heading 2" w:semiHidden="1" w:uiPriority="9" w:unhideWhenUsed="1" w:qFormat="1"/>
+    <w:lsdException w:name="heading 3" w:semiHidden="1" w:uiPriority="9" w:unhideWhenUsed="1" w:qFormat="1"/>
+    <w:lsdException w:name="heading 4" w:semiHidden="1" w:uiPriority="9" w:unhideWhenUsed="1" w:qFormat="1"/>
+    <w:lsdException w:name="heading 5" w:semiHidden="1" w:uiPriority="9" w:unhideWhenUsed="1" w:qFormat="1"/>
+    <w:lsdException w:name="heading 6" w:semiHidden="1" w:uiPriority="9" w:unhideWhenUsed="1" w:qFormat="1"/>
+    <w:lsdException w:name="heading 7" w:semiHidden="1" w:uiPriority="9" w:unhideWhenUsed="1" w:qFormat="1"/>
+    <w:lsdException w:name="heading 8" w:semiHidden="1" w:uiPriority="9" w:unhideWhenUsed="1" w:qFormat="1"/>
+    <w:lsdException w:name="heading 9" w:semiHidden="1" w:uiPriority="9" w:unhideWhenUsed="1" w:qFormat="1"/>
+    <w:lsdException w:name="index 1" w:semiHidden="1" w:unhideWhenUsed="1"/>
+    <w:lsdException w:name="index 2" w:semiHidden="1" w:unhideWhenUsed="1"/>
+    <w:lsdException w:name="index 3" w:semiHidden="1" w:unhideWhenUsed="1"/>
+    <w:lsdException w:name="index 4" w:semiHidden="1" w:unhideWhenUsed="1"/>
+    <w:lsdException w:name="index 5" w:semiHidden="1" w:unhideWhenUsed="1"/>
+    <w:lsdException w:name="index 6" w:semiHidden="1" w:unhideWhenUsed="1"/>
+    <w:lsdException w:name="index 7" w:semiHidden="1" w:unhideWhenUsed="1"/>
+    <w:lsdException w:name="index 8" w:semiHidden="1" w:unhideWhenUsed="1"/>
+    <w:lsdException w:name="index 9" w:semiHidden="1" w:unhideWhenUsed="1"/>
+    <w:lsdException w:name="toc 1" w:semiHidden="1" w:uiPriority="39" w:unhideWhenUsed="1"/>
+    <w:lsdException w:name="toc 2" w:semiHidden="1" w:uiPriority="39" w:unhideWhenUsed="1"/>
+    <w:lsdException w:name="toc 3" w:semiHidden="1" w:uiPriority="39" w:unhideWhenUsed="1"/>
+    <w:lsdException w:name="toc 4" w:semiHidden="1" w:uiPriority="39" w:unhideWhenUsed="1"/>
+    <w:lsdException w:name="toc 5" w:semiHidden="1" w:uiPriority="39" w:unhideWhenUsed="1"/>
+    <w:lsdException w:name="toc 6" w:semiHidden="1" w:uiPriority="39" w:unhideWhenUsed="1"/>
+    <w:lsdException w:name="toc 7" w:semiHidden="1" w:uiPriority="39" w:unhideWhenUsed="1"/>
+    <w:lsdException w:name="toc 8" w:semiHidden="1" w:uiPriority="39" w:unhideWhenUsed="1"/>
+    <w:lsdException w:name="toc 9" w:semiHidden="1" w:uiPriority="39" w:unhideWhenUsed="1"/>
+    <w:lsdException w:name="Normal Indent" w:semiHidden="1" w:unhideWhenUsed="1"/>
+    <w:lsdException w:name="footnote text" w:semiHidden="1" w:unhideWhenUsed="1"/>
+    <w:lsdException w:name="annotation text" w:semiHidden="1" w:unhideWhenUsed="1"/>
+    <w:lsdException w:name="header" w:semiHidden="1" w:unhideWhenUsed="1"/>
+    <w:lsdException w:name="footer" w:semiHidden="1" w:unhideWhenUsed="1"/>
+    <w:lsdException w:name="index heading" w:semiHidden="1" w:unhideWhenUsed="1"/>
+    <w:lsdException w:name="caption" w:semiHidden="1" w:uiPriority="35" w:unhideWhenUsed="1" w:qFormat="1"/>
+    <w:lsdException w:name="table of figures" w:semiHidden="1" w:unhideWhenUsed="1"/>
+    <w:lsdException w:name="envelope address" w:semiHidden="1" w:unhideWhenUsed="1"/>
+    <w:lsdException w:name="envelope return" w:semiHidden="1" w:unhideWhenUsed="1"/>
+    <w:lsdException w:name="footnote reference" w:semiHidden="1" w:unhideWhenUsed="1"/>
+    <w:lsdException w:name="annotation reference" w:semiHidden="1" w:unhideWhenUsed="1"/>
+    <w:lsdException w:name="line number" w:semiHidden="1" w:unhideWhenUsed="1"/>
+    <w:lsdException w:name="page number" w:semiHidden="1" w:unhideWhenUsed="1"/>
+    <w:lsdException w:name="endnote reference" w:semiHidden="1" w:unhideWhenUsed="1"/>
+    <w:lsdException w:name="endnote text" w:semiHidden="1" w:unhideWhenUsed="1"/>
+    <w:lsdException w:name="table of authorities" w:semiHidden="1" w:unhideWhenUsed="1"/>
+    <w:lsdException w:name="macro" w:semiHidden="1" w:unhideWhenUsed="1"/>
+    <w:lsdException w:name="toa heading" w:semiHidden="1" w:unhideWhenUsed="1"/>
+    <w:lsdException w:name="List" w:semiHidden="1" w:unhideWhenUsed="1"/>
+    <w:lsdException w:name="List Bullet" w:semiHidden="1" w:unhideWhenUsed="1"/>
+    <w:lsdException w:name="List Number" w:semiHidden="1" w:unhideWhenUsed="1"/>
+    <w:lsdException w:name="List 2" w:semiHidden="1" w:unhideWhenUsed="1"/>
+    <w:lsdException w:name="List 3" w:semiHidden="1" w:unhideWhenUsed="1"/>
+    <w:lsdException w:name="List 4" w:semiHidden="1" w:unhideWhenUsed="1"/>
+    <w:lsdException w:name="List 5" w:semiHidden="1" w:unhideWhenUsed="1"/>
+    <w:lsdException w:name="List Bullet 2" w:semiHidden="1" w:unhideWhenUsed="1"/>
+    <w:lsdException w:name="List Bullet 3" w:semiHidden="1" w:unhideWhenUsed="1"/>
+    <w:lsdException w:name="List Bullet 4" w:semiHidden="1" w:unhideWhenUsed="1"/>
+    <w:lsdException w:name="List Bullet 5" w:semiHidden="1" w:unhideWhenUsed="1"/>
+    <w:lsdException w:name="List Number 2" w:semiHidden="1" w:unhideWhenUsed="1"/>
+    <w:lsdException w:name="List Number 3" w:semiHidden="1" w:unhideWhenUsed="1"/>
+    <w:lsdException w:name="List Number 4" w:semiHidden="1" w:unhideWhenUsed="1"/>
+    <w:lsdException w:name="List Number 5" w:semiHidden="1" w:unhideWhenUsed="1"/>
+    <w:lsdException w:name="Title" w:uiPriority="10" w:qFormat="1"/>
+    <w:lsdException w:name="Closing" w:semiHidden="1" w:unhideWhenUsed="1"/>
+    <w:lsdException w:name="Signature" w:semiHidden="1" w:unhideWhenUsed="1"/>
+    <w:lsdException w:name="Default Paragraph Font" w:semiHidden="1" w:uiPriority="1" w:unhideWhenUsed="1"/>
+    <w:lsdException w:name="Body Text" w:semiHidden="1" w:unhideWhenUsed="1"/>
+    <w:lsdException w:name="Body Text Indent" w:semiHidden="1" w:unhideWhenUsed="1"/>
+    <w:lsdException w:name="List Continue" w:semiHidden="1" w:unhideWhenUsed="1"/>
+    <w:lsdException w:name="List Continue 2" w:semiHidden="1" w:unhideWhenUsed="1"/>
+    <w:lsdException w:name="List Continue 3" w:semiHidden="1" w:unhideWhenUsed="1"/>
+    <w:lsdException w:name="List Continue 4" w:semiHidden="1" w:unhideWhenUsed="1"/>
+    <w:lsdException w:name="List Continue 5" w:semiHidden="1" w:unhideWhenUsed="1"/>
+    <w:lsdException w:name="Message Header" w:semiHidden="1" w:unhideWhenUsed="1"/>
+    <w:lsdException w:name="Subtitle" w:uiPriority="11" w:qFormat="1"/>
+    <w:lsdException w:name="Salutation" w:semiHidden="1" w:unhideWhenUsed="1"/>
+    <w:lsdException w:name="Date" w:semiHidden="1" w:unhideWhenUsed="1"/>
+    <w:lsdException w:name="Body Text First Indent" w:semiHidden="1" w:unhideWhenUsed="1"/>
+    <w:lsdException w:name="Body Text First Indent 2" w:semiHidden="1" w:unhideWhenUsed="1"/>
+    <w:lsdException w:name="Note Heading" w:semiHidden="1" w:unhideWhenUsed="1"/>
+    <w:lsdException w:name="Body Text 2" w:semiHidden="1" w:unhideWhenUsed="1"/>
+    <w:lsdException w:name="Body Text 3" w:semiHidden="1" w:unhideWhenUsed="1"/>
+    <w:lsdException w:name="Body Text Indent 2" w:semiHidden="1" w:unhideWhenUsed="1"/>
+    <w:lsdException w:name="Body Text Indent 3" w:semiHidden="1" w:unhideWhenUsed="1"/>
+    <w:lsdException w:name="Block Text" w:semiHidden="1" w:unhideWhenUsed="1"/>
+    <w:lsdException w:name="Hyperlink" w:semiHidden="1" w:unhideWhenUsed="1"/>
+    <w:lsdException w:name="FollowedHyperlink" w:semiHidden="1" w:unhideWhenUsed="1"/>
+    <w:lsdException w:name="Strong" w:uiPriority="22" w:qFormat="1"/>
+    <w:lsdException w:name="Emphasis" w:uiPriority="20" w:qFormat="1"/>
+    <w:lsdException w:name="Document Map" w:semiHidden="1" w:unhideWhenUsed="1"/>
+    <w:lsdException w:name="Plain Text" w:semiHidden="1" w:unhideWhenUsed="1"/>
+    <w:lsdException w:name="E-mail Signature" w:semiHidden="1" w:unhideWhenUsed="1"/>
+    <w:lsdException w:name="HTML Top of Form" w:semiHidden="1" w:unhideWhenUsed="1"/>
+    <w:lsdException w:name="HTML Bottom of Form" w:semiHidden="1" w:unhideWhenUsed="1"/>
+    <w:lsdException w:name="Normal (Web)" w:semiHidden="1" w:unhideWhenUsed="1"/>
+    <w:lsdException w:name="HTML Acronym" w:semiHidden="1" w:unhideWhenUsed="1"/>
+    <w:lsdException w:name="HTML Address" w:semiHidden="1" w:unhideWhenUsed="1"/>
+    <w:lsdException w:name="HTML Cite" w:semiHidden="1" w:unhideWhenUsed="1"/>
+    <w:lsdException w:name="HTML Code" w:semiHidden="1" w:unhideWhenUsed="1"/>
+    <w:lsdException w:name="HTML Definition" w:semiHidden="1" w:unhideWhenUsed="1"/>
+    <w:lsdException w:name="HTML Keyboard" w:semiHidden="1" w:unhideWhenUsed="1"/>
+    <w:lsdException w:name="HTML Preformatted" w:semiHidden="1" w:unhideWhenUsed="1"/>
+    <w:lsdException w:name="HTML Sample" w:semiHidden="1" w:unhideWhenUsed="1"/>
+    <w:lsdException w:name="HTML Typewriter" w:semiHidden="1" w:unhideWhenUsed="1"/>
+    <w:lsdException w:name="HTML Variable" w:semiHidden="1" w:unhideWhenUsed="1"/>
+    <w:lsdException w:name="Normal Table" w:semiHidden="1" w:unhideWhenUsed="1"/>
+    <w:lsdException w:name="annotation subject" w:semiHidden="1" w:unhideWhenUsed="1"/>
+    <w:lsdException w:name="No List" w:semiHidden="1" w:unhideWhenUsed="1"/>
+    <w:lsdException w:name="Outline List 1" w:semiHidden="1" w:unhideWhenUsed="1"/>
+    <w:lsdException w:name="Outline List 2" w:semiHidden="1" w:unhideWhenUsed="1"/>
+    <w:lsdException w:name="Outline List 3" w:semiHidden="1" w:unhideWhenUsed="1"/>
+    <w:lsdException w:name="Table Simple 1" w:semiHidden="1" w:unhideWhenUsed="1"/>
+    <w:lsdException w:name="Table Simple 2" w:semiHidden="1" w:unhideWhenUsed="1"/>
+    <w:lsdException w:name="Table Simple 3" w:semiHidden="1" w:unhideWhenUsed="1"/>
+    <w:lsdException w:name="Table Classic 1" w:semiHidden="1" w:unhideWhenUsed="1"/>
+    <w:lsdException w:name="Table Classic 2" w:semiHidden="1" w:unhideWhenUsed="1"/>
+    <w:lsdException w:name="Table Classic 3" w:semiHidden="1" w:unhideWhenUsed="1"/>
+    <w:lsdException w:name="Table Classic 4" w:semiHidden="1" w:unhideWhenUsed="1"/>
+    <w:lsdException w:name="Table Colorful 1" w:semiHidden="1" w:unhideWhenUsed="1"/>
+    <w:lsdException w:name="Table Colorful 2" w:semiHidden="1" w:unhideWhenUsed="1"/>
+    <w:lsdException w:name="Table Colorful 3" w:semiHidden="1" w:unhideWhenUsed="1"/>
+    <w:lsdException w:name="Table Columns 1" w:semiHidden="1" w:unhideWhenUsed="1"/>
+    <w:lsdException w:name="Table Columns 2" w:semiHidden="1" w:unhideWhenUsed="1"/>
+    <w:lsdException w:name="Table Columns 3" w:semiHidden="1" w:unhideWhenUsed="1"/>
+    <w:lsdException w:name="Table Columns 4" w:semiHidden="1" w:unhideWhenUsed="1"/>
+    <w:lsdException w:name="Table Columns 5" w:semiHidden="1" w:unhideWhenUsed="1"/>
+    <w:lsdException w:name="Table Grid 1" w:semiHidden="1" w:unhideWhenUsed="1"/>
+    <w:lsdException w:name="Table Grid 2" w:semiHidden="1" w:unhideWhenUsed="1"/>
+    <w:lsdException w:name="Table Grid 3" w:semiHidden="1" w:unhideWhenUsed="1"/>
+    <w:lsdException w:name="Table Grid 4" w:semiHidden="1" w:unhideWhenUsed="1"/>
+    <w:lsdException w:name="Table Grid 5" w:semiHidden="1" w:unhideWhenUsed="1"/>
+    <w:lsdException w:name="Table Grid 6" w:semiHidden="1" w:unhideWhenUsed="1"/>
+    <w:lsdException w:name="Table Grid 7" w:semiHidden="1" w:unhideWhenUsed="1"/>
+    <w:lsdException w:name="Table Grid 8" w:semiHidden="1" w:unhideWhenUsed="1"/>
+    <w:lsdException w:name="Table List 1" w:semiHidden="1" w:unhideWhenUsed="1"/>
+    <w:lsdException w:name="Table List 2" w:semiHidden="1" w:unhideWhenUsed="1"/>
+    <w:lsdException w:name="Table List 3" w:semiHidden="1" w:unhideWhenUsed="1"/>
+    <w:lsdException w:name="Table List 4" w:semiHidden="1" w:unhideWhenUsed="1"/>
+    <w:lsdException w:name="Table List 5" w:semiHidden="1" w:unhideWhenUsed="1"/>
+    <w:lsdException w:name="Table List 6" w:semiHidden="1" w:unhideWhenUsed="1"/>
+    <w:lsdException w:name="Table List 7" w:semiHidden="1" w:unhideWhenUsed="1"/>
+    <w:lsdException w:name="Table List 8" w:semiHidden="1" w:unhideWhenUsed="1"/>
+    <w:lsdException w:name="Table 3D effects 1" w:semiHidden="1" w:unhideWhenUsed="1"/>
+    <w:lsdException w:name="Table 3D effects 2" w:semiHidden="1" w:unhideWhenUsed="1"/>
+    <w:lsdException w:name="Table 3D effects 3" w:semiHidden="1" w:unhideWhenUsed="1"/>
+    <w:lsdException w:name="Table Contemporary" w:semiHidden="1" w:unhideWhenUsed="1"/>
+    <w:lsdException w:name="Table Elegant" w:semiHidden="1" w:unhideWhenUsed="1"/>
+    <w:lsdException w:name="Table Professional" w:semiHidden="1" w:unhideWhenUsed="1"/>
+    <w:lsdException w:name="Table Subtle 1" w:semiHidden="1" w:unhideWhenUsed="1"/>
+    <w:lsdException w:name="Table Subtle 2" w:semiHidden="1" w:unhideWhenUsed="1"/>
+    <w:lsdException w:name="Table Web 1" w:semiHidden="1" w:unhideWhenUsed="1"/>
+    <w:lsdException w:name="Table Web 2" w:semiHidden="1" w:unhideWhenUsed="1"/>
+    <w:lsdException w:name="Table Web 3" w:semiHidden="1" w:unhideWhenUsed="1"/>
+    <w:lsdException w:name="Balloon Text" w:semiHidden="1" w:unhideWhenUsed="1"/>
+    <w:lsdException w:name="Table Grid" w:uiPriority="39"/>
+    <w:lsdException w:name="Table Theme" w:semiHidden="1" w:unhideWhenUsed="1"/>
+    <w:lsdException w:name="Placeholder Text" w:semiHidden="1"/>
+    <w:lsdException w:name="No Spacing" w:uiPriority="1" w:qFormat="1"/>
+    <w:lsdException w:name="Light Shading" w:uiPriority="60"/>
+    <w:lsdException w:name="Light List" w:uiPriority="61"/>
+    <w:lsdException w:name="Light Grid" w:uiPriority="62"/>
+    <w:lsdException w:name="Medium Shading 1" w:uiPriority="63"/>
+    <w:lsdException w:name="Medium Shading 2" w:uiPriority="64"/>
+    <w:lsdException w:name="Medium List 1" w:uiPriority="65"/>
+    <w:lsdException w:name="Medium List 2" w:uiPriority="66"/>
+    <w:lsdException w:name="Medium Grid 1" w:uiPriority="67"/>
+    <w:lsdException w:name="Medium Grid 2" w:uiPriority="68"/>
+    <w:lsdException w:name="Medium Grid 3" w:uiPriority="69"/>
+    <w:lsdException w:name="Dark List" w:uiPriority="70"/>
+    <w:lsdException w:name="Colorful Shading" w:uiPriority="71"/>
+    <w:lsdException w:name="Colorful List" w:uiPriority="72"/>
+    <w:lsdException w:name="Colorful Grid" w:uiPriority="73"/>
+    <w:lsdException w:name="Light Shading Accent 1" w:uiPriority="60"/>
+    <w:lsdException w:name="Light List Accent 1" w:uiPriority="61"/>
+    <w:lsdException w:name="Light Grid Accent 1" w:uiPriority="62"/>
+    <w:lsdException w:name="Medium Shading 1 Accent 1" w:uiPriority="63"/>
+    <w:lsdException w:name="Medium Shading 2 Accent 1" w:uiPriority="64"/>
+    <w:lsdException w:name="Medium List 1 Accent 1" w:uiPriority="65"/>
+    <w:lsdException w:name="Revision" w:semiHidden="1"/>
+    <w:lsdException w:name="List Paragraph" w:uiPriority="34" w:qFormat="1"/>
+    <w:lsdException w:name="Quote" w:uiPriority="29" w:qFormat="1"/>
+    <w:lsdException w:name="Intense Quote" w:uiPriority="30" w:qFormat="1"/>
+    <w:lsdException w:name="Medium List 2 Accent 1" w:uiPriority="66"/>
+    <w:lsdException w:name="Medium Grid 1 Accent 1" w:uiPriority="67"/>
+    <w:lsdException w:name="Medium Grid 2 Accent 1" w:uiPriority="68"/>
+    <w:lsdException w:name="Medium Grid 3 Accent 1" w:uiPriority="69"/>
+    <w:lsdException w:name="Dark List Accent 1" w:uiPriority="70"/>
+    <w:lsdException w:name="Colorful Shading Accent 1" w:uiPriority="71"/>
+    <w:lsdException w:name="Colorful List Accent 1" w:uiPriority="72"/>
+    <w:lsdException w:name="Colorful Grid Accent 1" w:uiPriority="73"/>
+    <w:lsdException w:name="Light Shading Accent 2" w:uiPriority="60"/>
+    <w:lsdException w:name="Light List Accent 2" w:uiPriority="61"/>
+    <w:lsdException w:name="Light Grid Accent 2" w:uiPriority="62"/>
+    <w:lsdException w:name="Medium Shading 1 Accent 2" w:uiPriority="63"/>
+    <w:lsdException w:name="Medium Shading 2 Accent 2" w:uiPriority="64"/>
+    <w:lsdException w:name="Medium List 1 Accent 2" w:uiPriority="65"/>
+    <w:lsdException w:name="Medium List 2 Accent 2" w:uiPriority="66"/>
+    <w:lsdException w:name="Medium Grid 1 Accent 2" w:uiPriority="67"/>
+    <w:lsdException w:name="Medium Grid 2 Accent 2" w:uiPriority="68"/>
+    <w:lsdException w:name="Medium Grid 3 Accent 2" w:uiPriority="69"/>
+    <w:lsdException w:name="Dark List Accent 2" w:uiPriority="70"/>
+    <w:lsdException w:name="Colorful Shading Accent 2" w:uiPriority="71"/>
+    <w:lsdException w:name="Colorful List Accent 2" w:uiPriority="72"/>
+    <w:lsdException w:name="Colorful Grid Accent 2" w:uiPriority="73"/>
+    <w:lsdException w:name="Light Shading Accent 3" w:uiPriority="60"/>
+    <w:lsdException w:name="Light List Accent 3" w:uiPriority="61"/>
+    <w:lsdException w:name="Light Grid Accent 3" w:uiPriority="62"/>
+    <w:lsdException w:name="Medium Shading 1 Accent 3" w:uiPriority="63"/>
+    <w:lsdException w:name="Medium Shading 2 Accent 3" w:uiPriority="64"/>
+    <w:lsdException w:name="Medium List 1 Accent 3" w:uiPriority="65"/>
+    <w:lsdException w:name="Medium List 2 Accent 3" w:uiPriority="66"/>
+    <w:lsdException w:name="Medium Grid 1 Accent 3" w:uiPriority="67"/>
+    <w:lsdException w:name="Medium Grid 2 Accent 3" w:uiPriority="68"/>
+    <w:lsdException w:name="Medium Grid 3 Accent 3" w:uiPriority="69"/>
+    <w:lsdException w:name="Dark List Accent 3" w:uiPriority="70"/>
+    <w:lsdException w:name="Colorful Shading Accent 3" w:uiPriority="71"/>
+    <w:lsdException w:name="Colorful List Accent 3" w:uiPriority="72"/>
+    <w:lsdException w:name="Colorful Grid Accent 3" w:uiPriority="73"/>
+    <w:lsdException w:name="Light Shading Accent 4" w:uiPriority="60"/>
+    <w:lsdException w:name="Light List Accent 4" w:uiPriority="61"/>
+    <w:lsdException w:name="Light Grid Accent 4" w:uiPriority="62"/>
+    <w:lsdException w:name="Medium Shading 1 Accent 4" w:uiPriority="63"/>
+    <w:lsdException w:name="Medium Shading 2 Accent 4" w:uiPriority="64"/>
+    <w:lsdException w:name="Medium List 1 Accent 4" w:uiPriority="65"/>
+    <w:lsdException w:name="Medium List 2 Accent 4" w:uiPriority="66"/>
+    <w:lsdException w:name="Medium Grid 1 Accent 4" w:uiPriority="67"/>
+    <w:lsdException w:name="Medium Grid 2 Accent 4" w:uiPriority="68"/>
+    <w:lsdException w:name="Medium Grid 3 Accent 4" w:uiPriority="69"/>
+    <w:lsdException w:name="Dark List Accent 4" w:uiPriority="70"/>
+    <w:lsdException w:name="Colorful Shading Accent 4" w:uiPriority="71"/>
+    <w:lsdException w:name="Colorful List Accent 4" w:uiPriority="72"/>
+    <w:lsdException w:name="Colorful Grid Accent 4" w:uiPriority="73"/>
+    <w:lsdException w:name="Light Shading Accent 5" w:uiPriority="60"/>
+    <w:lsdException w:name="Light List Accent 5" w:uiPriority="61"/>
+    <w:lsdException w:name="Light Grid Accent 5" w:uiPriority="62"/>
+    <w:lsdException w:name="Medium Shading 1 Accent 5" w:uiPriority="63"/>
+    <w:lsdException w:name="Medium Shading 2 Accent 5" w:uiPriority="64"/>
+    <w:lsdException w:name="Medium List 1 Accent 5" w:uiPriority="65"/>
+    <w:lsdException w:name="Medium List 2 Accent 5" w:uiPriority="66"/>
+    <w:lsdException w:name="Medium Grid 1 Accent 5" w:uiPriority="67"/>
+    <w:lsdException w:name="Medium Grid 2 Accent 5" w:uiPriority="68"/>
+    <w:lsdException w:name="Medium Grid 3 Accent 5" w:uiPriority="69"/>
+    <w:lsdException w:name="Dark List Accent 5" w:uiPriority="70"/>
+    <w:lsdException w:name="Colorful Shading Accent 5" w:uiPriority="71"/>
+    <w:lsdException w:name="Colorful List Accent 5" w:uiPriority="72"/>
+    <w:lsdException w:name="Colorful Grid Accent 5" w:uiPriority="73"/>
+    <w:lsdException w:name="Light Shading Accent 6" w:uiPriority="60"/>
+    <w:lsdException w:name="Light List Accent 6" w:uiPriority="61"/>
+    <w:lsdException w:name="Light Grid Accent 6" w:uiPriority="62"/>
+    <w:lsdException w:name="Medium Shading 1 Accent 6" w:uiPriority="63"/>
+    <w:lsdException w:name="Medium Shading 2 Accent 6" w:uiPriority="64"/>
+    <w:lsdException w:name="Medium List 1 Accent 6" w:uiPriority="65"/>
+    <w:lsdException w:name="Medium List 2 Accent 6" w:uiPriority="66"/>
+    <w:lsdException w:name="Medium Grid 1 Accent 6" w:uiPriority="67"/>
+    <w:lsdException w:name="Medium Grid 2 Accent 6" w:uiPriority="68"/>
+    <w:lsdException w:name="Medium Grid 3 Accent 6" w:uiPriority="69"/>
+    <w:lsdException w:name="Dark List Accent 6" w:uiPriority="70"/>
+    <w:lsdException w:name="Colorful Shading Accent 6" w:uiPriority="71"/>
+    <w:lsdException w:name="Colorful List Accent 6" w:uiPriority="72"/>
+    <w:lsdException w:name="Colorful Grid Accent 6" w:uiPriority="73"/>
+    <w:lsdException w:name="Subtle Emphasis" w:uiPriority="19" w:qFormat="1"/>
+    <w:lsdException w:name="Intense Emphasis" w:uiPriority="21" w:qFormat="1"/>
+    <w:lsdException w:name="Subtle Reference" w:uiPriority="31" w:qFormat="1"/>
+    <w:lsdException w:name="Intense Reference" w:uiPriority="32" w:qFormat="1"/>
+    <w:lsdException w:name="Book Title" w:uiPriority="33" w:qFormat="1"/>
+    <w:lsdException w:name="Bibliography" w:semiHidden="1" w:uiPriority="37" w:unhideWhenUsed="1"/>
+    <w:lsdException w:name="TOC Heading" w:semiHidden="1" w:uiPriority="39" w:unhideWhenUsed="1" w:qFormat="1"/>
+    <w:lsdException w:name="Plain Table 1" w:uiPriority="41"/>
+    <w:lsdException w:name="Plain Table 2" w:uiPriority="42"/>
+    <w:lsdException w:name="Plain Table 3" w:uiPriority="43"/>
+    <w:lsdException w:name="Plain Table 4" w:uiPriority="44"/>
+    <w:lsdException w:name="Plain Table 5" w:uiPriority="45"/>
+    <w:lsdException w:name="Grid Table Light" w:uiPriority="40"/>
+    <w:lsdException w:name="Grid Table 1 Light" w:uiPriority="46"/>
+    <w:lsdException w:name="Grid Table 2" w:uiPriority="47"/>
+    <w:lsdException w:name="Grid Table 3" w:uiPriority="48"/>
+    <w:lsdException w:name="Grid Table 4" w:uiPriority="49"/>
+    <w:lsdException w:name="Grid Table 5 Dark" w:uiPriority="50"/>
+    <w:lsdException w:name="Grid Table 6 Colorful" w:uiPriority="51"/>
+    <w:lsdException w:name="Grid Table 7 Colorful" w:uiPriority="52"/>
+    <w:lsdException w:name="Grid Table 1 Light Accent 1" w:uiPriority="46"/>
+    <w:lsdException w:name="Grid Table 2 Accent 1" w:uiPriority="47"/>
+    <w:lsdException w:name="Grid Table 3 Accent 1" w:uiPriority="48"/>
+    <w:lsdException w:name="Grid Table 4 Accent 1" w:uiPriority="49"/>
+    <w:lsdException w:name="Grid Table 5 Dark Accent 1" w:uiPriority="50"/>
+    <w:lsdException w:name="Grid Table 6 Colorful Accent 1" w:uiPriority="51"/>
+    <w:lsdException w:name="Grid Table 7 Colorful Accent 1" w:uiPriority="52"/>
+    <w:lsdException w:name="Grid Table 1 Light Accent 2" w:uiPriority="46"/>
+    <w:lsdException w:name="Grid Table 2 Accent 2" w:uiPriority="47"/>
+    <w:lsdException w:name="Grid Table 3 Accent 2" w:uiPriority="48"/>
+    <w:lsdException w:name="Grid Table 4 Accent 2" w:uiPriority="49"/>
+    <w:lsdException w:name="Grid Table 5 Dark Accent 2" w:uiPriority="50"/>
+    <w:lsdException w:name="Grid Table 6 Colorful Accent 2" w:uiPriority="51"/>
+    <w:lsdException w:name="Grid Table 7 Colorful Accent 2" w:uiPriority="52"/>
+    <w:lsdException w:name="Grid Table 1 Light Accent 3" w:uiPriority="46"/>
+    <w:lsdException w:name="Grid Table 2 Accent 3" w:uiPriority="47"/>
+    <w:lsdException w:name="Grid Table 3 Accent 3" w:uiPriority="48"/>
+    <w:lsdException w:name="Grid Table 4 Accent 3" w:uiPriority="49"/>
+    <w:lsdException w:name="Grid Table 5 Dark Accent 3" w:uiPriority="50"/>
+    <w:lsdException w:name="Grid Table 6 Colorful Accent 3" w:uiPriority="51"/>
+    <w:lsdException w:name="Grid Table 7 Colorful Accent 3" w:uiPriority="52"/>
+    <w:lsdException w:name="Grid Table 1 Light Accent 4" w:uiPriority="46"/>
+    <w:lsdException w:name="Grid Table 2 Accent 4" w:uiPriority="47"/>
+    <w:lsdException w:name="Grid Table 3 Accent 4" w:uiPriority="48"/>
+    <w:lsdException w:name="Grid Table 4 Accent 4" w:uiPriority="49"/>
+    <w:lsdException w:name="Grid Table 5 Dark Accent 4" w:uiPriority="50"/>
+    <w:lsdException w:name="Grid Table 6 Colorful Accent 4" w:uiPriority="51"/>
+    <w:lsdException w:name="Grid Table 7 Colorful Accent 4" w:uiPriority="52"/>
+    <w:lsdException w:name="Grid Table 1 Light Accent 5" w:uiPriority="46"/>
+    <w:lsdException w:name="Grid Table 2 Accent 5" w:uiPriority="47"/>
+    <w:lsdException w:name="Grid Table 3 Accent 5" w:uiPriority="48"/>
+    <w:lsdException w:name="Grid Table 4 Accent 5" w:uiPriority="49"/>
+    <w:lsdException w:name="Grid Table 5 Dark Accent 5" w:uiPriority="50"/>
+    <w:lsdException w:name="Grid Table 6 Colorful Accent 5" w:uiPriority="51"/>
+    <w:lsdException w:name="Grid Table 7 Colorful Accent 5" w:uiPriority="52"/>
+    <w:lsdException w:name="Grid Table 1 Light Accent 6" w:uiPriority="46"/>
+    <w:lsdException w:name="Grid Table 2 Accent 6" w:uiPriority="47"/>
+    <w:lsdException w:name="Grid Table 3 Accent 6" w:uiPriority="48"/>
+    <w:lsdException w:name="Grid Table 4 Accent 6" w:uiPriority="49"/>
+    <w:lsdException w:name="Grid Table 5 Dark Accent 6" w:uiPriority="50"/>
+    <w:lsdException w:name="Grid Table 6 Colorful Accent 6" w:uiPriority="51"/>
+    <w:lsdException w:name="Grid Table 7 Colorful Accent 6" w:uiPriority="52"/>
+    <w:lsdException w:name="List Table 1 Light" w:uiPriority="46"/>
+    <w:lsdException w:name="List Table 2" w:uiPriority="47"/>
+    <w:lsdException w:name="List Table 3" w:uiPriority="48"/>
+    <w:lsdException w:name="List Table 4" w:uiPriority="49"/>
+    <w:lsdException w:name="List Table 5 Dark" w:uiPriority="50"/>
+    <w:lsdException w:name="List Table 6 Colorful" w:uiPriority="51"/>
+    <w:lsdException w:name="List Table 7 Colorful" w:uiPriority="52"/>
+    <w:lsdException w:name="List Table 1 Light Accent 1" w:uiPriority="46"/>
+    <w:lsdException w:name="List Table 2 Accent 1" w:uiPriority="47"/>
+    <w:lsdException w:name="List Table 3 Accent 1" w:uiPriority="48"/>
+    <w:lsdException w:name="List Table 4 Accent 1" w:uiPriority="49"/>
+    <w:lsdException w:name="List Table 5 Dark Accent 1" w:uiPriority="50"/>
+    <w:lsdException w:name="List Table 6 Colorful Accent 1" w:uiPriority="51"/>
+    <w:lsdException w:name="List Table 7 Colorful Accent 1" w:uiPriority="52"/>
+    <w:lsdException w:name="List Table 1 Light Accent 2" w:uiPriority="46"/>
+    <w:lsdException w:name="List Table 2 Accent 2" w:uiPriority="47"/>
+    <w:lsdException w:name="List Table 3 Accent 2" w:uiPriority="48"/>
+    <w:lsdException w:name="List Table 4 Accent 2" w:uiPriority="49"/>
+    <w:lsdException w:name="List Table 5 Dark Accent 2" w:uiPriority="50"/>
+    <w:lsdException w:name="List Table 6 Colorful Accent 2" w:uiPriority="51"/>
+    <w:lsdException w:name="List Table 7 Colorful Accent 2" w:uiPriority="52"/>
+    <w:lsdException w:name="List Table 1 Light Accent 3" w:uiPriority="46"/>
+    <w:lsdException w:name="List Table 2 Accent 3" w:uiPriority="47"/>
+    <w:lsdException w:name="List Table 3 Accent 3" w:uiPriority="48"/>
+    <w:lsdException w:name="List Table 4 Accent 3" w:uiPriority="49"/>
+    <w:lsdException w:name="List Table 5 Dark Accent 3" w:uiPriority="50"/>
+    <w:lsdException w:name="List Table 6 Colorful Accent 3" w:uiPriority="51"/>
+    <w:lsdException w:name="List Table 7 Colorful Accent 3" w:uiPriority="52"/>
+    <w:lsdException w:name="List Table 1 Light Accent 4" w:uiPriority="46"/>
+    <w:lsdException w:name="List Table 2 Accent 4" w:uiPriority="47"/>
+    <w:lsdException w:name="List Table 3 Accent 4" w:uiPriority="48"/>
+    <w:lsdException w:name="List Table 4 Accent 4" w:uiPriority="49"/>
+    <w:lsdException w:name="List Table 5 Dark Accent 4" w:uiPriority="50"/>
+    <w:lsdException w:name="List Table 6 Colorful Accent 4" w:uiPriority="51"/>
+    <w:lsdException w:name="List Table 7 Colorful Accent 4" w:uiPriority="52"/>
+    <w:lsdException w:name="List Table 1 Light Accent 5" w:uiPriority="46"/>
+    <w:lsdException w:name="List Table 2 Accent 5" w:uiPriority="47"/>
+    <w:lsdException w:name="List Table 3 Accent 5" w:uiPriority="48"/>
+    <w:lsdException w:name="List Table 4 Accent 5" w:uiPriority="49"/>
+    <w:lsdException w:name="List Table 5 Dark Accent 5" w:uiPriority="50"/>
+    <w:lsdException w:name="List Table 6 Colorful Accent 5" w:uiPriority="51"/>
+    <w:lsdException w:name="List Table 7 Colorful Accent 5" w:uiPriority="52"/>
+    <w:lsdException w:name="List Table 1 Light Accent 6" w:uiPriority="46"/>
+    <w:lsdException w:name="List Table 2 Accent 6" w:uiPriority="47"/>
+    <w:lsdException w:name="List Table 3 Accent 6" w:uiPriority="48"/>
+    <w:lsdException w:name="List Table 4 Accent 6" w:uiPriority="49"/>
+    <w:lsdException w:name="List Table 5 Dark Accent 6" w:uiPriority="50"/>
+    <w:lsdException w:name="List Table 6 Colorful Accent 6" w:uiPriority="51"/>
+    <w:lsdException w:name="List Table 7 Colorful Accent 6" w:uiPriority="52"/>
+    <w:lsdException w:name="Mention" w:semiHidden="1" w:unhideWhenUsed="1"/>
+    <w:lsdException w:name="Smart Hyperlink" w:semiHidden="1" w:unhideWhenUsed="1"/>
+    <w:lsdException w:name="Hashtag" w:semiHidden="1" w:unhideWhenUsed="1"/>
+    <w:lsdException w:name="Unresolved Mention" w:semiHidden="1" w:unhideWhenUsed="1"/>
+    <w:lsdException w:name="Smart Link" w:semiHidden="1" w:unhideWhenUsed="1"/>
   </w:latentStyles>
   <w:style w:type="paragraph" w:default="1" w:styleId="Normal">
     <w:name w:val="Normal"/>
@@ -6291,7 +6986,6 @@
     <w:uiPriority w:val="99"/>
     <w:semiHidden/>
     <w:unhideWhenUsed/>
-    <w:qFormat/>
     <w:tblPr>
       <w:tblInd w:w="0" w:type="dxa"/>
       <w:tblCellMar>
@@ -6932,7 +7626,7 @@
       <w:color w:val="F09415" w:themeColor="accent1"/>
     </w:rPr>
   </w:style>
-  <w:style w:type="character" w:styleId="Emphaseple">
+  <w:style w:type="character" w:styleId="Accentuationlgre">
     <w:name w:val="Subtle Emphasis"/>
     <w:basedOn w:val="Policepardfaut"/>
     <w:uiPriority w:val="19"/>
@@ -6944,7 +7638,7 @@
       <w:color w:val="808080" w:themeColor="text1" w:themeTint="7F"/>
     </w:rPr>
   </w:style>
-  <w:style w:type="character" w:styleId="Emphaseintense">
+  <w:style w:type="character" w:styleId="Accentuationintense">
     <w:name w:val="Intense Emphasis"/>
     <w:basedOn w:val="Policepardfaut"/>
     <w:uiPriority w:val="21"/>
@@ -6958,7 +7652,7 @@
       <w:color w:val="F09415" w:themeColor="accent1"/>
     </w:rPr>
   </w:style>
-  <w:style w:type="character" w:styleId="Rfrenceple">
+  <w:style w:type="character" w:styleId="Rfrencelgre">
     <w:name w:val="Subtle Reference"/>
     <w:basedOn w:val="Policepardfaut"/>
     <w:uiPriority w:val="31"/>

</xml_diff>